<commit_message>
Termino parte html do texto
</commit_message>
<xml_diff>
--- a/Arquivos/Introdução a Front-End.docx
+++ b/Arquivos/Introdução a Front-End.docx
@@ -98,6 +98,23 @@
     </w:p>
     <w:p>
       <w:pPr>
+        <w:ind w:firstLine="567"/>
+        <w:jc w:val="center"/>
+        <w:rPr>
+          <w:b/>
+          <w:caps/>
+        </w:rPr>
+      </w:pPr>
+      <w:r>
+        <w:rPr>
+          <w:b/>
+          <w:caps/>
+        </w:rPr>
+        <w:t>júlio césar rodrigues de oliveira</w:t>
+      </w:r>
+    </w:p>
+    <w:p>
+      <w:pPr>
         <w:ind w:firstLine="0"/>
         <w:jc w:val="center"/>
         <w:rPr>
@@ -110,7 +127,7 @@
           <w:b/>
           <w:caps/>
         </w:rPr>
-        <w:t>júlio césar rodrigues de oliveira</w:t>
+        <w:t>nº 3 turma: 12331</w:t>
       </w:r>
     </w:p>
     <w:p>
@@ -122,13 +139,6 @@
           <w:caps/>
         </w:rPr>
       </w:pPr>
-      <w:r>
-        <w:rPr>
-          <w:b/>
-          <w:caps/>
-        </w:rPr>
-        <w:t>nº 3 turma: 12331</w:t>
-      </w:r>
     </w:p>
     <w:p>
       <w:pPr>
@@ -189,6 +199,13 @@
           <w:caps/>
         </w:rPr>
       </w:pPr>
+      <w:r>
+        <w:rPr>
+          <w:b/>
+          <w:caps/>
+        </w:rPr>
+        <w:t>introdução a front end</w:t>
+      </w:r>
     </w:p>
     <w:p>
       <w:pPr>
@@ -196,16 +213,8 @@
         <w:jc w:val="center"/>
         <w:rPr>
           <w:b/>
-          <w:caps/>
-        </w:rPr>
-      </w:pPr>
-      <w:r>
-        <w:rPr>
-          <w:b/>
-          <w:caps/>
-        </w:rPr>
-        <w:t>introdução a front end</w:t>
-      </w:r>
+        </w:rPr>
+      </w:pPr>
     </w:p>
     <w:p>
       <w:pPr>
@@ -224,6 +233,12 @@
           <w:b/>
         </w:rPr>
       </w:pPr>
+      <w:r>
+        <w:rPr>
+          <w:b/>
+        </w:rPr>
+        <w:t>Disciplina: Tópicos Especiais</w:t>
+      </w:r>
     </w:p>
     <w:p>
       <w:pPr>
@@ -237,8 +252,22 @@
         <w:rPr>
           <w:b/>
         </w:rPr>
-        <w:t>Disciplina: Tópicos Especiais</w:t>
-      </w:r>
+        <w:t xml:space="preserve">Professor: </w:t>
+      </w:r>
+      <w:r>
+        <w:rPr>
+          <w:b/>
+        </w:rPr>
+        <w:t xml:space="preserve">Raul </w:t>
+      </w:r>
+      <w:proofErr w:type="spellStart"/>
+      <w:r>
+        <w:rPr>
+          <w:b/>
+        </w:rPr>
+        <w:t>Gerhardt</w:t>
+      </w:r>
+      <w:proofErr w:type="spellEnd"/>
     </w:p>
     <w:p>
       <w:pPr>
@@ -248,18 +277,6 @@
           <w:b/>
         </w:rPr>
       </w:pPr>
-      <w:r>
-        <w:rPr>
-          <w:b/>
-        </w:rPr>
-        <w:t xml:space="preserve">Professor: </w:t>
-      </w:r>
-      <w:r>
-        <w:rPr>
-          <w:b/>
-        </w:rPr>
-        <w:t>Raul Gerhardt</w:t>
-      </w:r>
     </w:p>
     <w:p>
       <w:pPr>
@@ -368,6 +385,49 @@
           <w:b/>
         </w:rPr>
       </w:pPr>
+      <w:r>
+        <w:rPr>
+          <w:b/>
+        </w:rPr>
+        <w:t xml:space="preserve">Novo Hamburgo, 29 de </w:t>
+      </w:r>
+      <w:r>
+        <w:rPr>
+          <w:b/>
+        </w:rPr>
+        <w:t>outubro</w:t>
+      </w:r>
+      <w:r>
+        <w:rPr>
+          <w:b/>
+        </w:rPr>
+        <w:t xml:space="preserve"> de 2022</w:t>
+      </w:r>
+    </w:p>
+    <w:p>
+      <w:pPr>
+        <w:spacing w:after="160" w:line="259" w:lineRule="auto"/>
+        <w:ind w:right="-568" w:firstLine="567"/>
+        <w:jc w:val="center"/>
+        <w:rPr>
+          <w:b/>
+          <w:caps/>
+        </w:rPr>
+      </w:pPr>
+      <w:r>
+        <w:rPr>
+          <w:b/>
+        </w:rPr>
+        <w:br w:type="page"/>
+      </w:r>
+      <w:r>
+        <w:rPr>
+          <w:b/>
+          <w:caps/>
+        </w:rPr>
+        <w:lastRenderedPageBreak/>
+        <w:t>júlio césar rodrigues de oliveira</w:t>
+      </w:r>
     </w:p>
     <w:p>
       <w:pPr>
@@ -375,30 +435,12 @@
         <w:jc w:val="center"/>
         <w:rPr>
           <w:b/>
-        </w:rPr>
-      </w:pPr>
-      <w:r>
-        <w:rPr>
-          <w:b/>
-        </w:rPr>
-        <w:t xml:space="preserve">Novo Hamburgo, 29 de </w:t>
-      </w:r>
-      <w:r>
-        <w:rPr>
-          <w:b/>
-        </w:rPr>
-        <w:t>outubro</w:t>
-      </w:r>
-      <w:r>
-        <w:rPr>
-          <w:b/>
-        </w:rPr>
-        <w:t xml:space="preserve"> de 2022</w:t>
-      </w:r>
-    </w:p>
-    <w:p>
-      <w:pPr>
-        <w:spacing w:after="160" w:line="259" w:lineRule="auto"/>
+          <w:caps/>
+        </w:rPr>
+      </w:pPr>
+    </w:p>
+    <w:p>
+      <w:pPr>
         <w:ind w:firstLine="0"/>
         <w:jc w:val="center"/>
         <w:rPr>
@@ -406,20 +448,6 @@
           <w:caps/>
         </w:rPr>
       </w:pPr>
-      <w:r>
-        <w:rPr>
-          <w:b/>
-        </w:rPr>
-        <w:br w:type="page"/>
-      </w:r>
-      <w:r>
-        <w:rPr>
-          <w:b/>
-          <w:caps/>
-        </w:rPr>
-        <w:lastRenderedPageBreak/>
-        <w:t>júlio césar rodrigues de oliveira</w:t>
-      </w:r>
     </w:p>
     <w:p>
       <w:pPr>
@@ -513,27 +541,7 @@
     </w:p>
     <w:p>
       <w:pPr>
-        <w:ind w:firstLine="0"/>
-        <w:jc w:val="center"/>
-        <w:rPr>
-          <w:b/>
-          <w:caps/>
-        </w:rPr>
-      </w:pPr>
-    </w:p>
-    <w:p>
-      <w:pPr>
-        <w:ind w:firstLine="0"/>
-        <w:jc w:val="center"/>
-        <w:rPr>
-          <w:b/>
-          <w:caps/>
-        </w:rPr>
-      </w:pPr>
-    </w:p>
-    <w:p>
-      <w:pPr>
-        <w:ind w:firstLine="0"/>
+        <w:ind w:right="-568" w:firstLine="567"/>
         <w:jc w:val="center"/>
         <w:rPr>
           <w:b/>
@@ -589,8 +597,13 @@
       <w:r>
         <w:t xml:space="preserve"> </w:t>
       </w:r>
-      <w:r>
-        <w:t>Salzano Vieira da Cunha.</w:t>
+      <w:proofErr w:type="spellStart"/>
+      <w:r>
+        <w:t>Salzano</w:t>
+      </w:r>
+      <w:proofErr w:type="spellEnd"/>
+      <w:r>
+        <w:t xml:space="preserve"> Vieira da Cunha.</w:t>
       </w:r>
     </w:p>
     <w:p>
@@ -608,8 +621,13 @@
         <w:t>Professor</w:t>
       </w:r>
       <w:r>
-        <w:t>: Raul Gerhardt</w:t>
-      </w:r>
+        <w:t xml:space="preserve">: Raul </w:t>
+      </w:r>
+      <w:proofErr w:type="spellStart"/>
+      <w:r>
+        <w:t>Gerhardt</w:t>
+      </w:r>
+      <w:proofErr w:type="spellEnd"/>
     </w:p>
     <w:p>
       <w:pPr>
@@ -739,7 +757,7 @@
     </w:p>
     <w:p>
       <w:pPr>
-        <w:ind w:firstLine="0"/>
+        <w:ind w:right="-568" w:firstLine="567"/>
         <w:jc w:val="center"/>
         <w:rPr>
           <w:b/>
@@ -808,7 +826,7 @@
           <w:r>
             <w:fldChar w:fldCharType="separate"/>
           </w:r>
-          <w:hyperlink w:anchor="_Toc118106567" w:history="1">
+          <w:hyperlink w:anchor="_Toc118118071" w:history="1">
             <w:r>
               <w:rPr>
                 <w:rStyle w:val="Hyperlink"/>
@@ -849,7 +867,7 @@
                 <w:noProof/>
                 <w:webHidden/>
               </w:rPr>
-              <w:instrText xml:space="preserve"> PAGEREF _Toc118106567 \h </w:instrText>
+              <w:instrText xml:space="preserve"> PAGEREF _Toc118118071 \h </w:instrText>
             </w:r>
             <w:r>
               <w:rPr>
@@ -893,7 +911,7 @@
               <w:lang w:eastAsia="pt-BR"/>
             </w:rPr>
           </w:pPr>
-          <w:hyperlink w:anchor="_Toc118106568" w:history="1">
+          <w:hyperlink w:anchor="_Toc118118072" w:history="1">
             <w:r>
               <w:rPr>
                 <w:rStyle w:val="Hyperlink"/>
@@ -941,7 +959,7 @@
                 <w:noProof/>
                 <w:webHidden/>
               </w:rPr>
-              <w:instrText xml:space="preserve"> PAGEREF _Toc118106568 \h </w:instrText>
+              <w:instrText xml:space="preserve"> PAGEREF _Toc118118072 \h </w:instrText>
             </w:r>
             <w:r>
               <w:rPr>
@@ -984,7 +1002,7 @@
               <w:lang w:eastAsia="pt-BR"/>
             </w:rPr>
           </w:pPr>
-          <w:hyperlink w:anchor="_Toc118106569" w:history="1">
+          <w:hyperlink w:anchor="_Toc118118073" w:history="1">
             <w:r>
               <w:rPr>
                 <w:rStyle w:val="Hyperlink"/>
@@ -1025,7 +1043,7 @@
                 <w:noProof/>
                 <w:webHidden/>
               </w:rPr>
-              <w:instrText xml:space="preserve"> PAGEREF _Toc118106569 \h </w:instrText>
+              <w:instrText xml:space="preserve"> PAGEREF _Toc118118073 \h </w:instrText>
             </w:r>
             <w:r>
               <w:rPr>
@@ -1068,7 +1086,7 @@
               <w:lang w:eastAsia="pt-BR"/>
             </w:rPr>
           </w:pPr>
-          <w:hyperlink w:anchor="_Toc118106570" w:history="1">
+          <w:hyperlink w:anchor="_Toc118118074" w:history="1">
             <w:r>
               <w:rPr>
                 <w:rStyle w:val="Hyperlink"/>
@@ -1109,7 +1127,7 @@
                 <w:noProof/>
                 <w:webHidden/>
               </w:rPr>
-              <w:instrText xml:space="preserve"> PAGEREF _Toc118106570 \h </w:instrText>
+              <w:instrText xml:space="preserve"> PAGEREF _Toc118118074 \h </w:instrText>
             </w:r>
             <w:r>
               <w:rPr>
@@ -1151,7 +1169,7 @@
               <w:lang w:eastAsia="pt-BR"/>
             </w:rPr>
           </w:pPr>
-          <w:hyperlink w:anchor="_Toc118106571" w:history="1">
+          <w:hyperlink w:anchor="_Toc118118075" w:history="1">
             <w:r>
               <w:rPr>
                 <w:rStyle w:val="Hyperlink"/>
@@ -1192,7 +1210,7 @@
                 <w:noProof/>
                 <w:webHidden/>
               </w:rPr>
-              <w:instrText xml:space="preserve"> PAGEREF _Toc118106571 \h </w:instrText>
+              <w:instrText xml:space="preserve"> PAGEREF _Toc118118075 \h </w:instrText>
             </w:r>
             <w:r>
               <w:rPr>
@@ -1234,7 +1252,7 @@
               <w:lang w:eastAsia="pt-BR"/>
             </w:rPr>
           </w:pPr>
-          <w:hyperlink w:anchor="_Toc118106572" w:history="1">
+          <w:hyperlink w:anchor="_Toc118118076" w:history="1">
             <w:r>
               <w:rPr>
                 <w:rStyle w:val="Hyperlink"/>
@@ -1275,7 +1293,7 @@
                 <w:noProof/>
                 <w:webHidden/>
               </w:rPr>
-              <w:instrText xml:space="preserve"> PAGEREF _Toc118106572 \h </w:instrText>
+              <w:instrText xml:space="preserve"> PAGEREF _Toc118118076 \h </w:instrText>
             </w:r>
             <w:r>
               <w:rPr>
@@ -1317,7 +1335,7 @@
               <w:lang w:eastAsia="pt-BR"/>
             </w:rPr>
           </w:pPr>
-          <w:hyperlink w:anchor="_Toc118106573" w:history="1">
+          <w:hyperlink w:anchor="_Toc118118077" w:history="1">
             <w:r>
               <w:rPr>
                 <w:rStyle w:val="Hyperlink"/>
@@ -1337,7 +1355,7 @@
                 <w:rStyle w:val="Hyperlink"/>
                 <w:noProof/>
               </w:rPr>
-              <w:t>Outras tags comuns do HTML</w:t>
+              <w:t>Tags de links</w:t>
             </w:r>
             <w:r>
               <w:rPr>
@@ -1358,7 +1376,7 @@
                 <w:noProof/>
                 <w:webHidden/>
               </w:rPr>
-              <w:instrText xml:space="preserve"> PAGEREF _Toc118106573 \h </w:instrText>
+              <w:instrText xml:space="preserve"> PAGEREF _Toc118118077 \h </w:instrText>
             </w:r>
             <w:r>
               <w:rPr>
@@ -1379,6 +1397,172 @@
                 <w:webHidden/>
               </w:rPr>
               <w:t>8</w:t>
+            </w:r>
+            <w:r>
+              <w:rPr>
+                <w:noProof/>
+                <w:webHidden/>
+              </w:rPr>
+              <w:fldChar w:fldCharType="end"/>
+            </w:r>
+          </w:hyperlink>
+        </w:p>
+        <w:p>
+          <w:pPr>
+            <w:pStyle w:val="Sumrio3"/>
+            <w:rPr>
+              <w:rFonts w:asciiTheme="minorHAnsi" w:eastAsiaTheme="minorEastAsia" w:hAnsiTheme="minorHAnsi"/>
+              <w:noProof/>
+              <w:color w:val="auto"/>
+              <w:sz w:val="22"/>
+              <w:lang w:eastAsia="pt-BR"/>
+            </w:rPr>
+          </w:pPr>
+          <w:hyperlink w:anchor="_Toc118118078" w:history="1">
+            <w:r>
+              <w:rPr>
+                <w:rStyle w:val="Hyperlink"/>
+                <w:noProof/>
+              </w:rPr>
+              <w:t>2.2.4</w:t>
+            </w:r>
+            <w:r>
+              <w:rPr>
+                <w:rStyle w:val="Hyperlink"/>
+                <w:noProof/>
+              </w:rPr>
+              <w:t xml:space="preserve">  </w:t>
+            </w:r>
+            <w:r>
+              <w:rPr>
+                <w:rStyle w:val="Hyperlink"/>
+                <w:noProof/>
+              </w:rPr>
+              <w:t>Tags de mídias</w:t>
+            </w:r>
+            <w:r>
+              <w:rPr>
+                <w:noProof/>
+                <w:webHidden/>
+              </w:rPr>
+              <w:tab/>
+            </w:r>
+            <w:r>
+              <w:rPr>
+                <w:noProof/>
+                <w:webHidden/>
+              </w:rPr>
+              <w:fldChar w:fldCharType="begin"/>
+            </w:r>
+            <w:r>
+              <w:rPr>
+                <w:noProof/>
+                <w:webHidden/>
+              </w:rPr>
+              <w:instrText xml:space="preserve"> PAGEREF _Toc118118078 \h </w:instrText>
+            </w:r>
+            <w:r>
+              <w:rPr>
+                <w:noProof/>
+                <w:webHidden/>
+              </w:rPr>
+            </w:r>
+            <w:r>
+              <w:rPr>
+                <w:noProof/>
+                <w:webHidden/>
+              </w:rPr>
+              <w:fldChar w:fldCharType="separate"/>
+            </w:r>
+            <w:r>
+              <w:rPr>
+                <w:noProof/>
+                <w:webHidden/>
+              </w:rPr>
+              <w:t>9</w:t>
+            </w:r>
+            <w:r>
+              <w:rPr>
+                <w:noProof/>
+                <w:webHidden/>
+              </w:rPr>
+              <w:fldChar w:fldCharType="end"/>
+            </w:r>
+          </w:hyperlink>
+        </w:p>
+        <w:p>
+          <w:pPr>
+            <w:pStyle w:val="Sumrio3"/>
+            <w:rPr>
+              <w:rFonts w:asciiTheme="minorHAnsi" w:eastAsiaTheme="minorEastAsia" w:hAnsiTheme="minorHAnsi"/>
+              <w:noProof/>
+              <w:color w:val="auto"/>
+              <w:sz w:val="22"/>
+              <w:lang w:eastAsia="pt-BR"/>
+            </w:rPr>
+          </w:pPr>
+          <w:hyperlink w:anchor="_Toc118118079" w:history="1">
+            <w:r>
+              <w:rPr>
+                <w:rStyle w:val="Hyperlink"/>
+                <w:noProof/>
+              </w:rPr>
+              <w:t>2.2.5</w:t>
+            </w:r>
+            <w:r>
+              <w:rPr>
+                <w:rStyle w:val="Hyperlink"/>
+                <w:noProof/>
+              </w:rPr>
+              <w:t xml:space="preserve">  </w:t>
+            </w:r>
+            <w:r>
+              <w:rPr>
+                <w:rStyle w:val="Hyperlink"/>
+                <w:noProof/>
+              </w:rPr>
+              <w:t>Outras tags comuns</w:t>
+            </w:r>
+            <w:r>
+              <w:rPr>
+                <w:noProof/>
+                <w:webHidden/>
+              </w:rPr>
+              <w:tab/>
+            </w:r>
+            <w:r>
+              <w:rPr>
+                <w:noProof/>
+                <w:webHidden/>
+              </w:rPr>
+              <w:fldChar w:fldCharType="begin"/>
+            </w:r>
+            <w:r>
+              <w:rPr>
+                <w:noProof/>
+                <w:webHidden/>
+              </w:rPr>
+              <w:instrText xml:space="preserve"> PAGEREF _Toc118118079 \h </w:instrText>
+            </w:r>
+            <w:r>
+              <w:rPr>
+                <w:noProof/>
+                <w:webHidden/>
+              </w:rPr>
+            </w:r>
+            <w:r>
+              <w:rPr>
+                <w:noProof/>
+                <w:webHidden/>
+              </w:rPr>
+              <w:fldChar w:fldCharType="separate"/>
+            </w:r>
+            <w:r>
+              <w:rPr>
+                <w:noProof/>
+                <w:webHidden/>
+              </w:rPr>
+              <w:t>10</w:t>
             </w:r>
             <w:r>
               <w:rPr>
@@ -1432,7 +1616,7 @@
       <w:pPr>
         <w:pStyle w:val="Ttulo1"/>
       </w:pPr>
-      <w:bookmarkStart w:id="0" w:name="_Toc118106567"/>
+      <w:bookmarkStart w:id="0" w:name="_Toc118118071"/>
       <w:r>
         <w:lastRenderedPageBreak/>
         <w:t>introdução</w:t>
@@ -1454,50 +1638,9 @@
           <w:iCs/>
           <w:szCs w:val="24"/>
         </w:rPr>
-        <w:t>Front-end</w:t>
-      </w:r>
-      <w:r>
-        <w:rPr>
-          <w:rFonts w:cs="Times New Roman"/>
-          <w:szCs w:val="24"/>
-        </w:rPr>
-        <w:t xml:space="preserve"> é </w:t>
-      </w:r>
-      <w:r>
-        <w:rPr>
-          <w:rFonts w:cs="Times New Roman"/>
-          <w:szCs w:val="24"/>
-        </w:rPr>
-        <w:t xml:space="preserve">a interface gráfica, </w:t>
-      </w:r>
-      <w:r>
-        <w:rPr>
-          <w:rFonts w:cs="Times New Roman"/>
-          <w:szCs w:val="24"/>
-        </w:rPr>
-        <w:t>a parte visível de uma aplicação, onde os usuários interagem com o sistema</w:t>
-      </w:r>
-      <w:r>
-        <w:rPr>
-          <w:rFonts w:cs="Times New Roman"/>
-          <w:szCs w:val="24"/>
-        </w:rPr>
-        <w:t>, ou seja, a “parte da frente”</w:t>
-      </w:r>
-      <w:r>
-        <w:rPr>
-          <w:rFonts w:cs="Times New Roman"/>
-          <w:szCs w:val="24"/>
-        </w:rPr>
-        <w:t xml:space="preserve"> e e</w:t>
-      </w:r>
-      <w:r>
-        <w:rPr>
-          <w:rFonts w:cs="Times New Roman"/>
-          <w:szCs w:val="24"/>
-        </w:rPr>
-        <w:t xml:space="preserve">stá presente na grande maioria das aplicações, sejam elas aplicativos </w:t>
-      </w:r>
+        <w:t>Front-</w:t>
+      </w:r>
+      <w:proofErr w:type="spellStart"/>
       <w:r>
         <w:rPr>
           <w:rFonts w:cs="Times New Roman"/>
@@ -1505,22 +1648,50 @@
           <w:iCs/>
           <w:szCs w:val="24"/>
         </w:rPr>
-        <w:t>mobiles</w:t>
-      </w:r>
-      <w:r>
-        <w:rPr>
-          <w:rStyle w:val="Refdenotadefim"/>
+        <w:t>end</w:t>
+      </w:r>
+      <w:proofErr w:type="spellEnd"/>
+      <w:r>
+        <w:rPr>
           <w:rFonts w:cs="Times New Roman"/>
           <w:szCs w:val="24"/>
         </w:rPr>
-        <w:endnoteReference w:id="1"/>
+        <w:t xml:space="preserve"> é </w:t>
       </w:r>
       <w:r>
         <w:rPr>
           <w:rFonts w:cs="Times New Roman"/>
           <w:szCs w:val="24"/>
         </w:rPr>
-        <w:t xml:space="preserve">, </w:t>
+        <w:t xml:space="preserve">a interface gráfica, </w:t>
+      </w:r>
+      <w:r>
+        <w:rPr>
+          <w:rFonts w:cs="Times New Roman"/>
+          <w:szCs w:val="24"/>
+        </w:rPr>
+        <w:t>a parte visível de uma aplicação, onde os usuários interagem com o sistema</w:t>
+      </w:r>
+      <w:r>
+        <w:rPr>
+          <w:rFonts w:cs="Times New Roman"/>
+          <w:szCs w:val="24"/>
+        </w:rPr>
+        <w:t>, ou seja, a “parte da frente”</w:t>
+      </w:r>
+      <w:r>
+        <w:rPr>
+          <w:rFonts w:cs="Times New Roman"/>
+          <w:szCs w:val="24"/>
+        </w:rPr>
+        <w:t xml:space="preserve"> e e</w:t>
+      </w:r>
+      <w:r>
+        <w:rPr>
+          <w:rFonts w:cs="Times New Roman"/>
+          <w:szCs w:val="24"/>
+        </w:rPr>
+        <w:t xml:space="preserve">stá presente na grande maioria das aplicações, sejam elas aplicativos </w:t>
       </w:r>
       <w:r>
         <w:rPr>
@@ -1529,7 +1700,7 @@
           <w:iCs/>
           <w:szCs w:val="24"/>
         </w:rPr>
-        <w:t>websites</w:t>
+        <w:t>mobiles</w:t>
       </w:r>
       <w:r>
         <w:rPr>
@@ -1537,50 +1708,14 @@
           <w:rFonts w:cs="Times New Roman"/>
           <w:szCs w:val="24"/>
         </w:rPr>
-        <w:endnoteReference w:id="2"/>
+        <w:endnoteReference w:id="1"/>
       </w:r>
       <w:r>
         <w:rPr>
           <w:rFonts w:cs="Times New Roman"/>
           <w:szCs w:val="24"/>
         </w:rPr>
-        <w:t>, jogos, sistema do caixa eletrônico, e entre diversos outros tipos.</w:t>
-      </w:r>
-    </w:p>
-    <w:p>
-      <w:pPr>
-        <w:rPr>
-          <w:rFonts w:cs="Times New Roman"/>
-          <w:szCs w:val="24"/>
-        </w:rPr>
-      </w:pPr>
-      <w:r>
-        <w:rPr>
-          <w:rFonts w:cs="Times New Roman"/>
-          <w:szCs w:val="24"/>
-        </w:rPr>
-        <w:t>E</w:t>
-      </w:r>
-      <w:r>
-        <w:rPr>
-          <w:rFonts w:cs="Times New Roman"/>
-          <w:szCs w:val="24"/>
-        </w:rPr>
-        <w:t xml:space="preserve">ste trabalho </w:t>
-      </w:r>
-      <w:r>
-        <w:rPr>
-          <w:rFonts w:cs="Times New Roman"/>
-          <w:szCs w:val="24"/>
-        </w:rPr>
-        <w:t>tem como objetivo</w:t>
-      </w:r>
-      <w:r>
-        <w:rPr>
-          <w:rFonts w:cs="Times New Roman"/>
-          <w:szCs w:val="24"/>
-        </w:rPr>
-        <w:t xml:space="preserve"> introduzir os leitores à programação </w:t>
+        <w:t xml:space="preserve">, </w:t>
       </w:r>
       <w:r>
         <w:rPr>
@@ -1589,21 +1724,58 @@
           <w:iCs/>
           <w:szCs w:val="24"/>
         </w:rPr>
-        <w:t>front-end</w:t>
-      </w:r>
-      <w:r>
-        <w:rPr>
+        <w:t>websites</w:t>
+      </w:r>
+      <w:r>
+        <w:rPr>
+          <w:rStyle w:val="Refdenotadefim"/>
           <w:rFonts w:cs="Times New Roman"/>
           <w:szCs w:val="24"/>
         </w:rPr>
-        <w:t xml:space="preserve"> e suas principais linguagens e ferramentas</w:t>
+        <w:endnoteReference w:id="2"/>
       </w:r>
       <w:r>
         <w:rPr>
           <w:rFonts w:cs="Times New Roman"/>
           <w:szCs w:val="24"/>
         </w:rPr>
-        <w:t xml:space="preserve">, a fim de proporcioná-los conhecimentos o suficiente para desenvolver e realizar seus próprios projetos e </w:t>
+        <w:t>, jogos, sistema do caixa eletrônico, e entre diversos outros tipos.</w:t>
+      </w:r>
+    </w:p>
+    <w:p>
+      <w:pPr>
+        <w:rPr>
+          <w:rFonts w:cs="Times New Roman"/>
+          <w:szCs w:val="24"/>
+        </w:rPr>
+      </w:pPr>
+      <w:r>
+        <w:rPr>
+          <w:rFonts w:cs="Times New Roman"/>
+          <w:szCs w:val="24"/>
+        </w:rPr>
+        <w:t>E</w:t>
+      </w:r>
+      <w:r>
+        <w:rPr>
+          <w:rFonts w:cs="Times New Roman"/>
+          <w:szCs w:val="24"/>
+        </w:rPr>
+        <w:t xml:space="preserve">ste trabalho </w:t>
+      </w:r>
+      <w:r>
+        <w:rPr>
+          <w:rFonts w:cs="Times New Roman"/>
+          <w:szCs w:val="24"/>
+        </w:rPr>
+        <w:t>tem como objetivo</w:t>
+      </w:r>
+      <w:r>
+        <w:rPr>
+          <w:rFonts w:cs="Times New Roman"/>
+          <w:szCs w:val="24"/>
+        </w:rPr>
+        <w:t xml:space="preserve"> introduzir os leitores à programação </w:t>
       </w:r>
       <w:r>
         <w:rPr>
@@ -1612,6 +1784,40 @@
           <w:iCs/>
           <w:szCs w:val="24"/>
         </w:rPr>
+        <w:t>front-</w:t>
+      </w:r>
+      <w:proofErr w:type="spellStart"/>
+      <w:r>
+        <w:rPr>
+          <w:rFonts w:cs="Times New Roman"/>
+          <w:i/>
+          <w:iCs/>
+          <w:szCs w:val="24"/>
+        </w:rPr>
+        <w:t>end</w:t>
+      </w:r>
+      <w:proofErr w:type="spellEnd"/>
+      <w:r>
+        <w:rPr>
+          <w:rFonts w:cs="Times New Roman"/>
+          <w:szCs w:val="24"/>
+        </w:rPr>
+        <w:t xml:space="preserve"> e suas principais linguagens e ferramentas</w:t>
+      </w:r>
+      <w:r>
+        <w:rPr>
+          <w:rFonts w:cs="Times New Roman"/>
+          <w:szCs w:val="24"/>
+        </w:rPr>
+        <w:t xml:space="preserve">, a fim de proporcioná-los conhecimentos o suficiente para desenvolver e realizar seus próprios projetos e </w:t>
+      </w:r>
+      <w:r>
+        <w:rPr>
+          <w:rFonts w:cs="Times New Roman"/>
+          <w:i/>
+          <w:iCs/>
+          <w:szCs w:val="24"/>
+        </w:rPr>
         <w:t>webpages</w:t>
       </w:r>
       <w:r>
@@ -1670,42 +1876,138 @@
           <w:rFonts w:cs="Times New Roman"/>
           <w:szCs w:val="24"/>
         </w:rPr>
-        <w:t xml:space="preserve">as linguagens html, css, JavaScript </w:t>
-      </w:r>
+        <w:t xml:space="preserve">as linguagens </w:t>
+      </w:r>
+      <w:proofErr w:type="spellStart"/>
       <w:r>
         <w:rPr>
           <w:rFonts w:cs="Times New Roman"/>
           <w:szCs w:val="24"/>
         </w:rPr>
-        <w:t>e</w:t>
-      </w:r>
+        <w:t>html</w:t>
+      </w:r>
+      <w:proofErr w:type="spellEnd"/>
       <w:r>
         <w:rPr>
           <w:rFonts w:cs="Times New Roman"/>
           <w:szCs w:val="24"/>
         </w:rPr>
-        <w:t xml:space="preserve"> sobre a biblioteca do JavaScript, jQuery. Além disso, será apresentado o conceito de programação orientada a objetos e a linguagem de programação TypeScript, a qual utili</w:t>
-      </w:r>
+        <w:t xml:space="preserve">, </w:t>
+      </w:r>
+      <w:proofErr w:type="spellStart"/>
       <w:r>
         <w:rPr>
           <w:rFonts w:cs="Times New Roman"/>
           <w:szCs w:val="24"/>
         </w:rPr>
-        <w:t>za desta estrutura.</w:t>
-      </w:r>
-    </w:p>
-    <w:p>
-      <w:pPr>
+        <w:t>css</w:t>
+      </w:r>
+      <w:proofErr w:type="spellEnd"/>
+      <w:r>
         <w:rPr>
           <w:rFonts w:cs="Times New Roman"/>
           <w:szCs w:val="24"/>
         </w:rPr>
-      </w:pPr>
+        <w:t xml:space="preserve">, </w:t>
+      </w:r>
+      <w:proofErr w:type="spellStart"/>
       <w:r>
         <w:rPr>
           <w:rFonts w:cs="Times New Roman"/>
           <w:szCs w:val="24"/>
         </w:rPr>
+        <w:t>JavaScript</w:t>
+      </w:r>
+      <w:proofErr w:type="spellEnd"/>
+      <w:r>
+        <w:rPr>
+          <w:rFonts w:cs="Times New Roman"/>
+          <w:szCs w:val="24"/>
+        </w:rPr>
+        <w:t xml:space="preserve"> </w:t>
+      </w:r>
+      <w:r>
+        <w:rPr>
+          <w:rFonts w:cs="Times New Roman"/>
+          <w:szCs w:val="24"/>
+        </w:rPr>
+        <w:t>e</w:t>
+      </w:r>
+      <w:r>
+        <w:rPr>
+          <w:rFonts w:cs="Times New Roman"/>
+          <w:szCs w:val="24"/>
+        </w:rPr>
+        <w:t xml:space="preserve"> sobre a biblioteca do </w:t>
+      </w:r>
+      <w:proofErr w:type="spellStart"/>
+      <w:r>
+        <w:rPr>
+          <w:rFonts w:cs="Times New Roman"/>
+          <w:szCs w:val="24"/>
+        </w:rPr>
+        <w:t>JavaScript</w:t>
+      </w:r>
+      <w:proofErr w:type="spellEnd"/>
+      <w:r>
+        <w:rPr>
+          <w:rFonts w:cs="Times New Roman"/>
+          <w:szCs w:val="24"/>
+        </w:rPr>
+        <w:t xml:space="preserve">, </w:t>
+      </w:r>
+      <w:proofErr w:type="spellStart"/>
+      <w:r>
+        <w:rPr>
+          <w:rFonts w:cs="Times New Roman"/>
+          <w:szCs w:val="24"/>
+        </w:rPr>
+        <w:t>jQuery</w:t>
+      </w:r>
+      <w:proofErr w:type="spellEnd"/>
+      <w:r>
+        <w:rPr>
+          <w:rFonts w:cs="Times New Roman"/>
+          <w:szCs w:val="24"/>
+        </w:rPr>
+        <w:t xml:space="preserve">. Além disso, será apresentado o conceito de programação orientada a objetos e a linguagem de programação </w:t>
+      </w:r>
+      <w:proofErr w:type="spellStart"/>
+      <w:r>
+        <w:rPr>
+          <w:rFonts w:cs="Times New Roman"/>
+          <w:szCs w:val="24"/>
+        </w:rPr>
+        <w:t>TypeScript</w:t>
+      </w:r>
+      <w:proofErr w:type="spellEnd"/>
+      <w:r>
+        <w:rPr>
+          <w:rFonts w:cs="Times New Roman"/>
+          <w:szCs w:val="24"/>
+        </w:rPr>
+        <w:t>, a qual utili</w:t>
+      </w:r>
+      <w:r>
+        <w:rPr>
+          <w:rFonts w:cs="Times New Roman"/>
+          <w:szCs w:val="24"/>
+        </w:rPr>
+        <w:t>za desta estrutura.</w:t>
+      </w:r>
+    </w:p>
+    <w:p>
+      <w:pPr>
+        <w:rPr>
+          <w:rFonts w:cs="Times New Roman"/>
+          <w:szCs w:val="24"/>
+        </w:rPr>
+      </w:pPr>
+      <w:r>
+        <w:rPr>
+          <w:rFonts w:cs="Times New Roman"/>
+          <w:szCs w:val="24"/>
+        </w:rPr>
         <w:br w:type="page"/>
       </w:r>
     </w:p>
@@ -1713,7 +2015,7 @@
       <w:pPr>
         <w:pStyle w:val="Ttulo1"/>
       </w:pPr>
-      <w:bookmarkStart w:id="1" w:name="_Toc118106568"/>
+      <w:bookmarkStart w:id="1" w:name="_Toc118118072"/>
       <w:r>
         <w:lastRenderedPageBreak/>
         <w:t>html</w:t>
@@ -1728,451 +2030,587 @@
       <w:r>
         <w:t>HTML (</w:t>
       </w:r>
+      <w:proofErr w:type="spellStart"/>
       <w:r>
         <w:rPr>
           <w:i/>
           <w:iCs/>
         </w:rPr>
-        <w:t>HyperText Markup</w:t>
-      </w:r>
-      <w:r>
-        <w:t xml:space="preserve"> Language</w:t>
-      </w:r>
-      <w:r>
-        <w:t>)</w:t>
-      </w:r>
-      <w:r>
-        <w:t xml:space="preserve"> </w:t>
-      </w:r>
-      <w:r>
-        <w:t>é uma</w:t>
-      </w:r>
-      <w:r>
-        <w:t xml:space="preserve"> </w:t>
-      </w:r>
-      <w:r>
-        <w:t>l</w:t>
-      </w:r>
-      <w:r>
-        <w:t xml:space="preserve">inguagem de </w:t>
-      </w:r>
-      <w:r>
-        <w:t>m</w:t>
-      </w:r>
-      <w:r>
-        <w:t xml:space="preserve">arcação de Hipertexto usado para criar </w:t>
-      </w:r>
+        <w:t>HyperText</w:t>
+      </w:r>
+      <w:proofErr w:type="spellEnd"/>
       <w:r>
         <w:rPr>
           <w:i/>
           <w:iCs/>
         </w:rPr>
-        <w:t>webpages</w:t>
-      </w:r>
-      <w:r>
-        <w:t>,</w:t>
-      </w:r>
-      <w:r>
-        <w:t xml:space="preserve"> sites e acessar documentos na web.</w:t>
-      </w:r>
-      <w:r>
-        <w:t xml:space="preserve"> É no</w:t>
-      </w:r>
-      <w:r>
-        <w:t xml:space="preserve"> HTML </w:t>
-      </w:r>
-      <w:r>
-        <w:t>que se define</w:t>
-      </w:r>
-      <w:r>
-        <w:t xml:space="preserve"> o conjunto de especificações (símbolos) que determinam </w:t>
-      </w:r>
-      <w:r>
-        <w:t>a formatação</w:t>
+        <w:t xml:space="preserve"> Markup</w:t>
       </w:r>
       <w:r>
         <w:t xml:space="preserve"> </w:t>
       </w:r>
-      <w:r>
-        <w:t>d</w:t>
-      </w:r>
-      <w:r>
-        <w:t xml:space="preserve">o texto </w:t>
-      </w:r>
-      <w:r>
-        <w:t>o</w:t>
-      </w:r>
-      <w:r>
-        <w:t xml:space="preserve"> qual </w:t>
-      </w:r>
-      <w:r>
-        <w:t xml:space="preserve">o </w:t>
+      <w:proofErr w:type="spellStart"/>
+      <w:r>
+        <w:t>Language</w:t>
+      </w:r>
+      <w:proofErr w:type="spellEnd"/>
+      <w:r>
+        <w:t>)</w:t>
+      </w:r>
+      <w:r>
+        <w:t xml:space="preserve"> </w:t>
+      </w:r>
+      <w:r>
+        <w:t>é uma</w:t>
+      </w:r>
+      <w:r>
+        <w:t xml:space="preserve"> </w:t>
+      </w:r>
+      <w:r>
+        <w:t>l</w:t>
+      </w:r>
+      <w:r>
+        <w:t xml:space="preserve">inguagem de </w:t>
+      </w:r>
+      <w:r>
+        <w:t>m</w:t>
+      </w:r>
+      <w:r>
+        <w:t xml:space="preserve">arcação de Hipertexto usado para criar </w:t>
       </w:r>
       <w:r>
         <w:rPr>
           <w:i/>
           <w:iCs/>
         </w:rPr>
-        <w:t>browser</w:t>
-      </w:r>
-      <w:r>
-        <w:rPr>
-          <w:rStyle w:val="Refdenotadefim"/>
-        </w:rPr>
-        <w:endnoteReference w:id="4"/>
+        <w:t>webpages</w:t>
+      </w:r>
+      <w:r>
+        <w:t>,</w:t>
+      </w:r>
+      <w:r>
+        <w:t xml:space="preserve"> sites e acessar documentos na web.</w:t>
+      </w:r>
+      <w:r>
+        <w:t xml:space="preserve"> É no</w:t>
+      </w:r>
+      <w:r>
+        <w:t xml:space="preserve"> HTML </w:t>
+      </w:r>
+      <w:r>
+        <w:t>que se define</w:t>
+      </w:r>
+      <w:r>
+        <w:t xml:space="preserve"> o conjunto de especificações (símbolos) que determinam </w:t>
+      </w:r>
+      <w:r>
+        <w:t>a formatação</w:t>
+      </w:r>
+      <w:r>
+        <w:t xml:space="preserve"> </w:t>
+      </w:r>
+      <w:r>
+        <w:t>d</w:t>
+      </w:r>
+      <w:r>
+        <w:t xml:space="preserve">o texto </w:t>
+      </w:r>
+      <w:r>
+        <w:t>o</w:t>
+      </w:r>
+      <w:r>
+        <w:t xml:space="preserve"> qual </w:t>
+      </w:r>
+      <w:r>
+        <w:t xml:space="preserve">o </w:t>
       </w:r>
       <w:r>
         <w:rPr>
           <w:i/>
           <w:iCs/>
         </w:rPr>
-        <w:t xml:space="preserve"> </w:t>
-      </w:r>
-      <w:r>
-        <w:t>interpretará</w:t>
-      </w:r>
-      <w:r>
-        <w:t>. HTML é a linguagem de programação mais utilizada para construir páginas na internet.</w:t>
-      </w:r>
-    </w:p>
-    <w:p/>
-    <w:p>
-      <w:pPr>
-        <w:pStyle w:val="Ttulo2"/>
-      </w:pPr>
-      <w:bookmarkStart w:id="2" w:name="_Toc118106569"/>
-      <w:r>
-        <w:t>História do HTML</w:t>
-      </w:r>
-      <w:bookmarkEnd w:id="2"/>
-    </w:p>
-    <w:p/>
-    <w:p>
-      <w:r>
-        <w:t>C</w:t>
-      </w:r>
-      <w:r>
-        <w:t>riado no CERN (</w:t>
+        <w:t>browser</w:t>
+      </w:r>
+      <w:r>
+        <w:rPr>
+          <w:rStyle w:val="Refdenotadefim"/>
+        </w:rPr>
+        <w:endnoteReference w:id="4"/>
       </w:r>
       <w:r>
         <w:rPr>
           <w:i/>
           <w:iCs/>
         </w:rPr>
-        <w:t>European Council for Nuclear</w:t>
-      </w:r>
-      <w:r>
         <w:t xml:space="preserve"> </w:t>
       </w:r>
+      <w:r>
+        <w:t>interpretará</w:t>
+      </w:r>
+      <w:r>
+        <w:t>. HTML é a linguagem de programação mais utilizada para construir páginas na internet.</w:t>
+      </w:r>
+    </w:p>
+    <w:p/>
+    <w:p>
+      <w:pPr>
+        <w:pStyle w:val="Ttulo2"/>
+      </w:pPr>
+      <w:bookmarkStart w:id="2" w:name="_Toc118118073"/>
+      <w:r>
+        <w:t>História do HTML</w:t>
+      </w:r>
+      <w:bookmarkEnd w:id="2"/>
+    </w:p>
+    <w:p/>
+    <w:p>
+      <w:r>
+        <w:t>C</w:t>
+      </w:r>
+      <w:r>
+        <w:t>riado no CERN (</w:t>
+      </w:r>
+      <w:proofErr w:type="spellStart"/>
       <w:r>
         <w:rPr>
           <w:i/>
           <w:iCs/>
         </w:rPr>
-        <w:t>Research</w:t>
-      </w:r>
-      <w:r>
-        <w:t>) na suíça em 1991, por Tim Berners-Lee,</w:t>
-      </w:r>
-      <w:r>
-        <w:t xml:space="preserve"> foi</w:t>
-      </w:r>
-      <w:r>
-        <w:t xml:space="preserve"> </w:t>
-      </w:r>
-      <w:r>
-        <w:t>i</w:t>
-      </w:r>
-      <w:r>
-        <w:t xml:space="preserve">nicialmente projetado para interligar instituições de pesquisa próximas e </w:t>
-      </w:r>
-      <w:r>
-        <w:t>facilitar o compartilhamento de documentos</w:t>
-      </w:r>
-      <w:r>
-        <w:t>. Em 1992, foi liberada a biblioteca de desenvolvimento WWW (</w:t>
-      </w:r>
+        <w:t>European</w:t>
+      </w:r>
+      <w:proofErr w:type="spellEnd"/>
       <w:r>
         <w:rPr>
           <w:i/>
           <w:iCs/>
         </w:rPr>
-        <w:t>World Wide Web</w:t>
-      </w:r>
-      <w:r>
-        <w:t>), uma rede de alcance mundial</w:t>
-      </w:r>
-      <w:r>
-        <w:t>.</w:t>
-      </w:r>
-    </w:p>
-    <w:p>
-      <w:r>
-        <w:t xml:space="preserve">Em 1995 surgiu a primeira versão após a criação do HTML puro, a versão 2.0. Foi apresentada no primeiro evento da </w:t>
-      </w:r>
+        <w:t xml:space="preserve"> </w:t>
+      </w:r>
+      <w:proofErr w:type="spellStart"/>
       <w:r>
         <w:rPr>
           <w:i/>
           <w:iCs/>
         </w:rPr>
-        <w:t>World Wide Web Conference</w:t>
-      </w:r>
+        <w:t>Council</w:t>
+      </w:r>
+      <w:proofErr w:type="spellEnd"/>
       <w:r>
         <w:rPr>
           <w:i/>
           <w:iCs/>
         </w:rPr>
-        <w:t xml:space="preserve">, </w:t>
-      </w:r>
-      <w:r>
-        <w:t>um evento mundial sobre a web. O objetivo da versão 2.0 era formalizar todas as alterações</w:t>
-      </w:r>
-      <w:r>
-        <w:t xml:space="preserve"> e modificações</w:t>
-      </w:r>
-      <w:r>
-        <w:t xml:space="preserve"> ocorridas anteriormente</w:t>
-      </w:r>
-      <w:r>
-        <w:t>, desde a criação do HTML.</w:t>
-      </w:r>
-    </w:p>
-    <w:p>
-      <w:r>
-        <w:t>A versão 3.2</w:t>
-      </w:r>
-      <w:r>
-        <w:t xml:space="preserve"> foi</w:t>
-      </w:r>
-      <w:r>
-        <w:t xml:space="preserve"> lançada em 1997</w:t>
-      </w:r>
-      <w:r>
-        <w:t>.</w:t>
+        <w:t xml:space="preserve"> for Nuclear</w:t>
       </w:r>
       <w:r>
         <w:t xml:space="preserve"> </w:t>
       </w:r>
-      <w:r>
-        <w:t>Essa versão corrigiu</w:t>
-      </w:r>
-      <w:r>
-        <w:t xml:space="preserve"> diversos problemas de compatibilidade </w:t>
-      </w:r>
-      <w:r>
-        <w:t>existentes na</w:t>
-      </w:r>
-      <w:r>
-        <w:t xml:space="preserve"> versão 2.0</w:t>
-      </w:r>
-      <w:r>
-        <w:t>, além de trazer novas funcionalidades ao HTML.</w:t>
-      </w:r>
-      <w:r>
-        <w:t xml:space="preserve"> </w:t>
-      </w:r>
-      <w:r>
-        <w:t>Ela foi</w:t>
-      </w:r>
-      <w:r>
-        <w:t xml:space="preserve"> lançada pelo grupo W3C, </w:t>
-      </w:r>
-      <w:r>
-        <w:t>uma comunidade internacional que trabalham juntos para desenvolver padrões e boas práticas para a WWW</w:t>
-      </w:r>
-      <w:r>
-        <w:t>. O HTML 3.2 implementou características como tabelas, applets e texto flutuante ao redor de imagens.</w:t>
-      </w:r>
-    </w:p>
-    <w:p>
-      <w:r>
-        <w:t xml:space="preserve">Em 1999, a versão 4.0.1 foi lançada trazendo a compatibilidade com as suas versões anteriores, utilizando as implementações de </w:t>
-      </w:r>
+      <w:proofErr w:type="spellStart"/>
       <w:r>
         <w:rPr>
           <w:i/>
           <w:iCs/>
         </w:rPr>
-        <w:t>scrict</w:t>
-      </w:r>
-      <w:r>
-        <w:t xml:space="preserve">, </w:t>
+        <w:t>Research</w:t>
+      </w:r>
+      <w:proofErr w:type="spellEnd"/>
+      <w:r>
+        <w:t>) na suíça em 1991, por Tim Berners-Lee,</w:t>
+      </w:r>
+      <w:r>
+        <w:t xml:space="preserve"> foi</w:t>
+      </w:r>
+      <w:r>
+        <w:t xml:space="preserve"> </w:t>
+      </w:r>
+      <w:r>
+        <w:t>i</w:t>
+      </w:r>
+      <w:r>
+        <w:t xml:space="preserve">nicialmente projetado para interligar instituições de pesquisa próximas e </w:t>
+      </w:r>
+      <w:r>
+        <w:t>facilitar o compartilhamento de documentos</w:t>
+      </w:r>
+      <w:r>
+        <w:t>. Em 1992, foi liberada a biblioteca de desenvolvimento WWW (</w:t>
       </w:r>
       <w:r>
         <w:rPr>
           <w:i/>
           <w:iCs/>
         </w:rPr>
-        <w:t>transitional</w:t>
-      </w:r>
-      <w:r>
-        <w:t xml:space="preserve"> e </w:t>
-      </w:r>
+        <w:t xml:space="preserve">World </w:t>
+      </w:r>
+      <w:proofErr w:type="spellStart"/>
       <w:r>
         <w:rPr>
           <w:i/>
           <w:iCs/>
         </w:rPr>
-        <w:t>framesets</w:t>
-      </w:r>
-      <w:r>
-        <w:t xml:space="preserve">. </w:t>
-      </w:r>
+        <w:t>Wide</w:t>
+      </w:r>
+      <w:proofErr w:type="spellEnd"/>
       <w:r>
         <w:rPr>
           <w:i/>
           <w:iCs/>
         </w:rPr>
-        <w:t>Strict</w:t>
-      </w:r>
-      <w:r>
-        <w:t xml:space="preserve"> proibia utilização de elementos obsoletos, </w:t>
+        <w:t xml:space="preserve"> Web</w:t>
+      </w:r>
+      <w:r>
+        <w:t>), uma rede de alcance mundial</w:t>
+      </w:r>
+      <w:r>
+        <w:t>.</w:t>
+      </w:r>
+    </w:p>
+    <w:p>
+      <w:r>
+        <w:t xml:space="preserve">Em 1995 surgiu a primeira versão após a criação do HTML puro, a versão 2.0. Foi apresentada no primeiro evento da </w:t>
       </w:r>
       <w:r>
         <w:rPr>
           <w:i/>
           <w:iCs/>
         </w:rPr>
-        <w:t>transitional</w:t>
-      </w:r>
-      <w:r>
-        <w:t xml:space="preserve"> permite a utilização de elementos obsoletos e </w:t>
-      </w:r>
+        <w:t xml:space="preserve">World </w:t>
+      </w:r>
+      <w:proofErr w:type="spellStart"/>
       <w:r>
         <w:rPr>
           <w:i/>
           <w:iCs/>
         </w:rPr>
-        <w:t>framesets</w:t>
-      </w:r>
-      <w:r>
-        <w:t xml:space="preserve"> é a </w:t>
-      </w:r>
-      <w:r>
-        <w:t xml:space="preserve">implementação direcionada para site que usam </w:t>
-      </w:r>
+        <w:t>Wide</w:t>
+      </w:r>
+      <w:proofErr w:type="spellEnd"/>
       <w:r>
         <w:rPr>
           <w:i/>
           <w:iCs/>
         </w:rPr>
-        <w:t>frames</w:t>
-      </w:r>
-      <w:r>
-        <w:rPr>
-          <w:rStyle w:val="Refdenotadefim"/>
-        </w:rPr>
-        <w:endnoteReference w:id="5"/>
-      </w:r>
-      <w:r>
-        <w:t>.</w:t>
-      </w:r>
-      <w:r>
-        <w:t xml:space="preserve"> A versãp 4.0.1 também acrescentou</w:t>
-      </w:r>
-      <w:r>
-        <w:t xml:space="preserve"> suporte para opções de multimídias e folhas de estilos</w:t>
-      </w:r>
-      <w:r>
-        <w:t xml:space="preserve"> e trouxe melhorias n</w:t>
-      </w:r>
-      <w:r>
-        <w:t>as práticas de programação</w:t>
-      </w:r>
-      <w:r>
-        <w:t>.</w:t>
-      </w:r>
-    </w:p>
-    <w:p>
-      <w:r>
-        <w:t>Pouco tempo após incrementar a versão 4.0.1, no ano de 2000, foi lançada a primeira versão do XHTML. Ela combinava as vantagens do HTML com as do XML, trazendo uma sintaxe mais rigorosa e menos ambígua, tornando o HTML mais simples de ser processado.</w:t>
-      </w:r>
-    </w:p>
-    <w:p>
-      <w:r>
-        <w:t>Em 2014 surgiu a versão do HTML 5. Ela trouxe suporte de áudio e vídeo em alto nível que, o que</w:t>
-      </w:r>
-      <w:r>
-        <w:t xml:space="preserve"> antes era necessário usos de</w:t>
-      </w:r>
-      <w:r>
-        <w:t xml:space="preserve"> </w:t>
-      </w:r>
+        <w:t xml:space="preserve"> Web </w:t>
+      </w:r>
+      <w:proofErr w:type="spellStart"/>
       <w:r>
         <w:rPr>
           <w:i/>
           <w:iCs/>
         </w:rPr>
-        <w:t>plug-ins</w:t>
-      </w:r>
-      <w:r>
-        <w:rPr>
-          <w:rStyle w:val="Refdenotadefim"/>
-        </w:rPr>
-        <w:endnoteReference w:id="6"/>
-      </w:r>
-      <w:r>
-        <w:t xml:space="preserve"> para ser possível</w:t>
-      </w:r>
-      <w:r>
-        <w:t xml:space="preserve">. </w:t>
-      </w:r>
-      <w:r>
-        <w:t>Introduziu novas</w:t>
-      </w:r>
-      <w:r>
-        <w:t xml:space="preserve"> </w:t>
-      </w:r>
+        <w:t>Conference</w:t>
+      </w:r>
+      <w:proofErr w:type="spellEnd"/>
       <w:r>
         <w:rPr>
           <w:i/>
           <w:iCs/>
         </w:rPr>
-        <w:t>tags</w:t>
-      </w:r>
-      <w:r>
-        <w:rPr>
-          <w:rStyle w:val="Refdenotadefim"/>
-        </w:rPr>
-        <w:endnoteReference w:id="7"/>
+        <w:t xml:space="preserve">, </w:t>
+      </w:r>
+      <w:r>
+        <w:t>um evento mundial sobre a web. O objetivo da versão 2.0 era formalizar todas as alterações</w:t>
+      </w:r>
+      <w:r>
+        <w:t xml:space="preserve"> e modificações</w:t>
+      </w:r>
+      <w:r>
+        <w:t xml:space="preserve"> ocorridas anteriormente</w:t>
+      </w:r>
+      <w:r>
+        <w:t>, desde a criação do HTML.</w:t>
+      </w:r>
+    </w:p>
+    <w:p>
+      <w:r>
+        <w:t>A versão 3.2</w:t>
+      </w:r>
+      <w:r>
+        <w:t xml:space="preserve"> foi</w:t>
+      </w:r>
+      <w:r>
+        <w:t xml:space="preserve"> lançada em 1997</w:t>
+      </w:r>
+      <w:r>
+        <w:t>.</w:t>
       </w:r>
       <w:r>
         <w:t xml:space="preserve"> </w:t>
       </w:r>
       <w:r>
-        <w:lastRenderedPageBreak/>
-        <w:t>como &lt;header&gt;, &lt;footer&gt;, &lt;section&gt;, &lt;article&gt;</w:t>
-      </w:r>
-      <w:r>
-        <w:t xml:space="preserve"> e outros</w:t>
-      </w:r>
-      <w:r>
-        <w:t xml:space="preserve">, </w:t>
-      </w:r>
-      <w:r>
-        <w:t>gerando</w:t>
-      </w:r>
-      <w:r>
-        <w:t xml:space="preserve"> uma forma semântica de se trabalhar com a linguagem. </w:t>
-      </w:r>
-      <w:r>
-        <w:t xml:space="preserve">A nova versão também facilitou a reutilização de diversas informações e funcionalidades, diminuindo a necessidades de </w:t>
-      </w:r>
+        <w:t>Essa versão corrigiu</w:t>
+      </w:r>
+      <w:r>
+        <w:t xml:space="preserve"> diversos problemas de compatibilidade </w:t>
+      </w:r>
+      <w:r>
+        <w:t>existentes na</w:t>
+      </w:r>
+      <w:r>
+        <w:t xml:space="preserve"> versão 2.0</w:t>
+      </w:r>
+      <w:r>
+        <w:t>, além de trazer novas funcionalidades ao HTML.</w:t>
+      </w:r>
+      <w:r>
+        <w:t xml:space="preserve"> </w:t>
+      </w:r>
+      <w:r>
+        <w:t>Ela foi</w:t>
+      </w:r>
+      <w:r>
+        <w:t xml:space="preserve"> lançada pelo grupo W3C, </w:t>
+      </w:r>
+      <w:r>
+        <w:t>uma comunidade internacional que trabalham juntos para desenvolver padrões e boas práticas para a WWW</w:t>
+      </w:r>
+      <w:r>
+        <w:t xml:space="preserve">. O HTML 3.2 implementou características como tabelas, </w:t>
+      </w:r>
+      <w:proofErr w:type="spellStart"/>
+      <w:r>
+        <w:t>applets</w:t>
+      </w:r>
+      <w:proofErr w:type="spellEnd"/>
+      <w:r>
+        <w:t xml:space="preserve"> e texto flutuante ao redor de imagens.</w:t>
+      </w:r>
+    </w:p>
+    <w:p>
+      <w:r>
+        <w:t xml:space="preserve">Em 1999, a versão 4.0.1 foi lançada trazendo a compatibilidade com as suas versões anteriores, utilizando as implementações de </w:t>
+      </w:r>
+      <w:proofErr w:type="spellStart"/>
       <w:r>
         <w:rPr>
           <w:i/>
           <w:iCs/>
         </w:rPr>
-        <w:t>plug-ins</w:t>
-      </w:r>
-      <w:r>
-        <w:t xml:space="preserve">, deixando os </w:t>
-      </w:r>
+        <w:t>scrict</w:t>
+      </w:r>
+      <w:proofErr w:type="spellEnd"/>
+      <w:r>
+        <w:t xml:space="preserve">, </w:t>
+      </w:r>
+      <w:proofErr w:type="spellStart"/>
       <w:r>
         <w:rPr>
           <w:i/>
           <w:iCs/>
         </w:rPr>
+        <w:t>transitional</w:t>
+      </w:r>
+      <w:proofErr w:type="spellEnd"/>
+      <w:r>
+        <w:t xml:space="preserve"> e </w:t>
+      </w:r>
+      <w:proofErr w:type="spellStart"/>
+      <w:r>
+        <w:rPr>
+          <w:i/>
+          <w:iCs/>
+        </w:rPr>
+        <w:t>framesets</w:t>
+      </w:r>
+      <w:proofErr w:type="spellEnd"/>
+      <w:r>
+        <w:t xml:space="preserve">. </w:t>
+      </w:r>
+      <w:proofErr w:type="spellStart"/>
+      <w:r>
+        <w:rPr>
+          <w:i/>
+          <w:iCs/>
+        </w:rPr>
+        <w:t>Strict</w:t>
+      </w:r>
+      <w:proofErr w:type="spellEnd"/>
+      <w:r>
+        <w:t xml:space="preserve"> proibia utilização de elementos obsoletos, </w:t>
+      </w:r>
+      <w:proofErr w:type="spellStart"/>
+      <w:r>
+        <w:rPr>
+          <w:i/>
+          <w:iCs/>
+        </w:rPr>
+        <w:t>transitional</w:t>
+      </w:r>
+      <w:proofErr w:type="spellEnd"/>
+      <w:r>
+        <w:t xml:space="preserve"> permite a utilização de elementos obsoletos e </w:t>
+      </w:r>
+      <w:proofErr w:type="spellStart"/>
+      <w:r>
+        <w:rPr>
+          <w:i/>
+          <w:iCs/>
+        </w:rPr>
+        <w:t>framesets</w:t>
+      </w:r>
+      <w:proofErr w:type="spellEnd"/>
+      <w:r>
+        <w:t xml:space="preserve"> é a </w:t>
+      </w:r>
+      <w:r>
+        <w:t xml:space="preserve">implementação direcionada para site que usam </w:t>
+      </w:r>
+      <w:r>
+        <w:rPr>
+          <w:i/>
+          <w:iCs/>
+        </w:rPr>
+        <w:t>frames</w:t>
+      </w:r>
+      <w:r>
+        <w:rPr>
+          <w:rStyle w:val="Refdenotadefim"/>
+        </w:rPr>
+        <w:endnoteReference w:id="5"/>
+      </w:r>
+      <w:r>
+        <w:t>.</w:t>
+      </w:r>
+      <w:r>
+        <w:t xml:space="preserve"> A </w:t>
+      </w:r>
+      <w:proofErr w:type="spellStart"/>
+      <w:r>
+        <w:t>versãp</w:t>
+      </w:r>
+      <w:proofErr w:type="spellEnd"/>
+      <w:r>
+        <w:t xml:space="preserve"> 4.0.1 também acrescentou</w:t>
+      </w:r>
+      <w:r>
+        <w:t xml:space="preserve"> suporte para opções de multimídias e folhas de estilos</w:t>
+      </w:r>
+      <w:r>
+        <w:t xml:space="preserve"> e trouxe melhorias n</w:t>
+      </w:r>
+      <w:r>
+        <w:t>as práticas de programação</w:t>
+      </w:r>
+      <w:r>
+        <w:t>.</w:t>
+      </w:r>
+    </w:p>
+    <w:p>
+      <w:r>
+        <w:t>Pouco tempo após incrementar a versão 4.0.1, no ano de 2000, foi lançada a primeira versão do XHTML. Ela combinava as vantagens do HTML com as do XML, trazendo uma sintaxe mais rigorosa e menos ambígua, tornando o HTML mais simples de ser processado.</w:t>
+      </w:r>
+    </w:p>
+    <w:p>
+      <w:r>
+        <w:t>Em 2014 surgiu a versão do HTML 5. Ela trouxe suporte de áudio e vídeo em alto nível que, o que</w:t>
+      </w:r>
+      <w:r>
+        <w:t xml:space="preserve"> antes era necessário usos de</w:t>
+      </w:r>
+      <w:r>
+        <w:t xml:space="preserve"> </w:t>
+      </w:r>
+      <w:r>
+        <w:rPr>
+          <w:i/>
+          <w:iCs/>
+        </w:rPr>
+        <w:t>plug-ins</w:t>
+      </w:r>
+      <w:r>
+        <w:rPr>
+          <w:rStyle w:val="Refdenotadefim"/>
+        </w:rPr>
+        <w:endnoteReference w:id="6"/>
+      </w:r>
+      <w:r>
+        <w:t xml:space="preserve"> para ser possível</w:t>
+      </w:r>
+      <w:r>
+        <w:t xml:space="preserve">. </w:t>
+      </w:r>
+      <w:r>
+        <w:t>Introduziu novas</w:t>
+      </w:r>
+      <w:r>
+        <w:t xml:space="preserve"> </w:t>
+      </w:r>
+      <w:proofErr w:type="spellStart"/>
+      <w:r>
+        <w:rPr>
+          <w:i/>
+          <w:iCs/>
+        </w:rPr>
+        <w:t>tags</w:t>
+      </w:r>
+      <w:proofErr w:type="spellEnd"/>
+      <w:r>
+        <w:rPr>
+          <w:rStyle w:val="Refdenotadefim"/>
+        </w:rPr>
+        <w:endnoteReference w:id="7"/>
+      </w:r>
+      <w:r>
+        <w:t xml:space="preserve"> </w:t>
+      </w:r>
+      <w:r>
+        <w:lastRenderedPageBreak/>
+        <w:t>como &lt;header&gt;, &lt;</w:t>
+      </w:r>
+      <w:proofErr w:type="spellStart"/>
+      <w:r>
+        <w:t>footer</w:t>
+      </w:r>
+      <w:proofErr w:type="spellEnd"/>
+      <w:r>
+        <w:t>&gt;, &lt;</w:t>
+      </w:r>
+      <w:proofErr w:type="spellStart"/>
+      <w:r>
+        <w:t>section</w:t>
+      </w:r>
+      <w:proofErr w:type="spellEnd"/>
+      <w:r>
+        <w:t>&gt;, &lt;</w:t>
+      </w:r>
+      <w:proofErr w:type="spellStart"/>
+      <w:r>
+        <w:t>article</w:t>
+      </w:r>
+      <w:proofErr w:type="spellEnd"/>
+      <w:r>
+        <w:t>&gt;</w:t>
+      </w:r>
+      <w:r>
+        <w:t xml:space="preserve"> e outros</w:t>
+      </w:r>
+      <w:r>
+        <w:t xml:space="preserve">, </w:t>
+      </w:r>
+      <w:r>
+        <w:t>gerando</w:t>
+      </w:r>
+      <w:r>
+        <w:t xml:space="preserve"> uma forma semântica de se trabalhar com a linguagem. </w:t>
+      </w:r>
+      <w:r>
+        <w:t xml:space="preserve">A nova versão também facilitou a reutilização de diversas informações e funcionalidades, diminuindo a necessidades de </w:t>
+      </w:r>
+      <w:r>
+        <w:rPr>
+          <w:i/>
+          <w:iCs/>
+        </w:rPr>
+        <w:t>plug-ins</w:t>
+      </w:r>
+      <w:r>
+        <w:t xml:space="preserve">, deixando os </w:t>
+      </w:r>
+      <w:r>
+        <w:rPr>
+          <w:i/>
+          <w:iCs/>
+        </w:rPr>
         <w:t>sites</w:t>
       </w:r>
       <w:r>
@@ -2184,7 +2622,7 @@
       <w:pPr>
         <w:pStyle w:val="Ttulo2"/>
       </w:pPr>
-      <w:bookmarkStart w:id="3" w:name="_Toc118106570"/>
+      <w:bookmarkStart w:id="3" w:name="_Toc118118074"/>
       <w:r>
         <w:t>Estrutura do HTML</w:t>
       </w:r>
@@ -2207,9 +2645,11 @@
       <w:r>
         <w:t xml:space="preserve">, depois vem a </w:t>
       </w:r>
+      <w:proofErr w:type="spellStart"/>
       <w:r>
         <w:t>tag</w:t>
       </w:r>
+      <w:proofErr w:type="spellEnd"/>
       <w:r>
         <w:rPr>
           <w:rStyle w:val="Refdenotadefim"/>
@@ -2217,18 +2657,66 @@
         <w:endnoteReference w:id="8"/>
       </w:r>
       <w:r>
-        <w:t xml:space="preserve"> &lt;html&gt; e dentro dela as tags &lt;head&gt; e &lt;body&gt;</w:t>
+        <w:t xml:space="preserve"> &lt;</w:t>
+      </w:r>
+      <w:proofErr w:type="spellStart"/>
+      <w:r>
+        <w:t>html</w:t>
+      </w:r>
+      <w:proofErr w:type="spellEnd"/>
+      <w:r>
+        <w:t xml:space="preserve">&gt; e dentro dela as </w:t>
+      </w:r>
+      <w:proofErr w:type="spellStart"/>
+      <w:r>
+        <w:t>tags</w:t>
+      </w:r>
+      <w:proofErr w:type="spellEnd"/>
+      <w:r>
+        <w:t xml:space="preserve"> &lt;</w:t>
+      </w:r>
+      <w:proofErr w:type="spellStart"/>
+      <w:r>
+        <w:t>head</w:t>
+      </w:r>
+      <w:proofErr w:type="spellEnd"/>
+      <w:r>
+        <w:t>&gt; e &lt;body&gt;</w:t>
       </w:r>
       <w:r>
         <w:t>.</w:t>
       </w:r>
       <w:r>
-        <w:t xml:space="preserve"> O doctype é uma instrução aos navegadores e outros aplicativos que os indicam que o documento a seguir é HTML. Ressaltando que este item é obrigatório e deve ser sempre a primeira linha do código.</w:t>
-      </w:r>
-    </w:p>
-    <w:p>
-      <w:r>
-        <w:t>Já o &lt;html&gt; é a tag raiz do código</w:t>
+        <w:t xml:space="preserve"> O </w:t>
+      </w:r>
+      <w:proofErr w:type="spellStart"/>
+      <w:r>
+        <w:t>doctype</w:t>
+      </w:r>
+      <w:proofErr w:type="spellEnd"/>
+      <w:r>
+        <w:t xml:space="preserve"> é uma instrução aos navegadores e outros aplicativos que os indicam que o documento a seguir é HTML. Ressaltando que este item é obrigatório e deve ser sempre a primeira linha do código.</w:t>
+      </w:r>
+    </w:p>
+    <w:p>
+      <w:r>
+        <w:t>Já o &lt;</w:t>
+      </w:r>
+      <w:proofErr w:type="spellStart"/>
+      <w:r>
+        <w:t>html</w:t>
+      </w:r>
+      <w:proofErr w:type="spellEnd"/>
+      <w:r>
+        <w:t xml:space="preserve">&gt; é a </w:t>
+      </w:r>
+      <w:proofErr w:type="spellStart"/>
+      <w:r>
+        <w:t>tag</w:t>
+      </w:r>
+      <w:proofErr w:type="spellEnd"/>
+      <w:r>
+        <w:t xml:space="preserve"> raiz do código</w:t>
       </w:r>
       <w:r>
         <w:t>, que define todo o documento HTML</w:t>
@@ -2239,7 +2727,23 @@
     </w:p>
     <w:p>
       <w:r>
-        <w:t>Em seguida, a tag &lt;head&gt; contém</w:t>
+        <w:t xml:space="preserve">Em seguida, a </w:t>
+      </w:r>
+      <w:proofErr w:type="spellStart"/>
+      <w:r>
+        <w:t>tag</w:t>
+      </w:r>
+      <w:proofErr w:type="spellEnd"/>
+      <w:r>
+        <w:t xml:space="preserve"> &lt;</w:t>
+      </w:r>
+      <w:proofErr w:type="spellStart"/>
+      <w:r>
+        <w:t>head</w:t>
+      </w:r>
+      <w:proofErr w:type="spellEnd"/>
+      <w:r>
+        <w:t>&gt; contém</w:t>
       </w:r>
       <w:r>
         <w:t xml:space="preserve"> informações</w:t>
@@ -2265,7 +2769,15 @@
     </w:p>
     <w:p>
       <w:r>
-        <w:t>Na tag &lt;body&gt; contém</w:t>
+        <w:t xml:space="preserve">Na </w:t>
+      </w:r>
+      <w:proofErr w:type="spellStart"/>
+      <w:r>
+        <w:t>tag</w:t>
+      </w:r>
+      <w:proofErr w:type="spellEnd"/>
+      <w:r>
+        <w:t xml:space="preserve"> &lt;body&gt; contém</w:t>
       </w:r>
       <w:r>
         <w:t xml:space="preserve"> </w:t>
@@ -2299,6 +2811,7 @@
     <w:p>
       <w:pPr>
         <w:keepNext/>
+        <w:spacing w:line="240" w:lineRule="auto"/>
         <w:jc w:val="left"/>
       </w:pPr>
       <w:r>
@@ -2361,6 +2874,22 @@
     </w:p>
     <w:p>
       <w:pPr>
+        <w:spacing w:line="240" w:lineRule="auto"/>
+        <w:rPr>
+          <w:sz w:val="18"/>
+          <w:szCs w:val="18"/>
+        </w:rPr>
+      </w:pPr>
+      <w:r>
+        <w:rPr>
+          <w:sz w:val="18"/>
+          <w:szCs w:val="18"/>
+        </w:rPr>
+        <w:t xml:space="preserve">  Fonte: o autor</w:t>
+      </w:r>
+    </w:p>
+    <w:p>
+      <w:pPr>
         <w:keepNext/>
       </w:pPr>
     </w:p>
@@ -2368,16 +2897,29 @@
       <w:pPr>
         <w:pStyle w:val="Ttulo3"/>
       </w:pPr>
-      <w:bookmarkStart w:id="4" w:name="_Toc118106571"/>
-      <w:r>
-        <w:t>Tags estruturais</w:t>
+      <w:bookmarkStart w:id="4" w:name="_Toc118118075"/>
+      <w:proofErr w:type="spellStart"/>
+      <w:r>
+        <w:t>Tags</w:t>
+      </w:r>
+      <w:proofErr w:type="spellEnd"/>
+      <w:r>
+        <w:t xml:space="preserve"> estruturais</w:t>
       </w:r>
       <w:bookmarkEnd w:id="4"/>
     </w:p>
     <w:p/>
     <w:p>
       <w:r>
-        <w:t xml:space="preserve">As tags </w:t>
+        <w:t xml:space="preserve">As </w:t>
+      </w:r>
+      <w:proofErr w:type="spellStart"/>
+      <w:r>
+        <w:t>tags</w:t>
+      </w:r>
+      <w:proofErr w:type="spellEnd"/>
+      <w:r>
+        <w:t xml:space="preserve"> </w:t>
       </w:r>
       <w:r>
         <w:t>estruturais</w:t>
@@ -2404,7 +2946,15 @@
         <w:t xml:space="preserve"> </w:t>
       </w:r>
       <w:r>
-        <w:t>Além disso, o uso correto dessas tags são de grande importância para a</w:t>
+        <w:t xml:space="preserve">Além disso, o uso correto dessas </w:t>
+      </w:r>
+      <w:proofErr w:type="spellStart"/>
+      <w:r>
+        <w:t>tags</w:t>
+      </w:r>
+      <w:proofErr w:type="spellEnd"/>
+      <w:r>
+        <w:t xml:space="preserve"> são de grande importância para a</w:t>
       </w:r>
       <w:r>
         <w:t xml:space="preserve"> otimização </w:t>
@@ -2427,195 +2977,301 @@
           <w:i/>
           <w:iCs/>
         </w:rPr>
-        <w:t>Search Engine Optimization</w:t>
-      </w:r>
-      <w:r>
-        <w:t>). Uma alta classificação do SEO fará seu site aparecer mais alto nas buscas de sites de procura, como o Google, o que ocasionará em mais acessos ao site.</w:t>
-      </w:r>
-    </w:p>
-    <w:p>
-      <w:r>
-        <w:t xml:space="preserve">A tag &lt;header&gt; </w:t>
-      </w:r>
-      <w:r>
-        <w:t xml:space="preserve">define um cabeçalho. </w:t>
-      </w:r>
-      <w:r>
-        <w:t xml:space="preserve">Contém elementos que </w:t>
-      </w:r>
-      <w:r>
-        <w:t>representa</w:t>
-      </w:r>
-      <w:r>
-        <w:t>m</w:t>
-      </w:r>
-      <w:r>
-        <w:t xml:space="preserve"> um grupo de suporte introdutório ou navegacional. </w:t>
-      </w:r>
-      <w:r>
-        <w:t>Podem apresentar</w:t>
-      </w:r>
-      <w:r>
-        <w:t xml:space="preserve"> também outros elementos como um logo, seções de cabeçalho, formulário de pesquisa, e</w:t>
-      </w:r>
-      <w:r>
-        <w:t>ntre</w:t>
-      </w:r>
-      <w:r>
-        <w:t xml:space="preserve"> outros.</w:t>
-      </w:r>
-    </w:p>
-    <w:p>
-      <w:r>
-        <w:t>Na tag &lt;main&gt; estará</w:t>
-      </w:r>
-      <w:r>
-        <w:t xml:space="preserve"> o conteúdo principal d</w:t>
-      </w:r>
-      <w:r>
-        <w:t>a página. Deve incluir</w:t>
-      </w:r>
-      <w:r>
-        <w:t xml:space="preserve"> o conteúdo diretamente</w:t>
-      </w:r>
-      <w:r>
-        <w:t xml:space="preserve"> </w:t>
-      </w:r>
-      <w:r>
-        <w:t xml:space="preserve">relacionado com o tópico central da página ou com a funcionalidade </w:t>
-      </w:r>
-      <w:r>
-        <w:t>principal</w:t>
-      </w:r>
-      <w:r>
-        <w:t xml:space="preserve"> da aplicação</w:t>
-      </w:r>
-      <w:r>
-        <w:t>.</w:t>
-      </w:r>
-    </w:p>
-    <w:p>
-      <w:r>
-        <w:t xml:space="preserve">A tag &lt;footer&gt; </w:t>
-      </w:r>
-      <w:r>
-        <w:t xml:space="preserve">define </w:t>
-      </w:r>
-      <w:r>
-        <w:t>o</w:t>
-      </w:r>
-      <w:r>
-        <w:t xml:space="preserve"> rodapé </w:t>
-      </w:r>
-      <w:r>
-        <w:t>da</w:t>
-      </w:r>
-      <w:r>
-        <w:t xml:space="preserve"> página</w:t>
-      </w:r>
-      <w:r>
-        <w:t>.</w:t>
-      </w:r>
-      <w:r>
-        <w:t xml:space="preserve"> </w:t>
-      </w:r>
-      <w:r>
-        <w:t xml:space="preserve">O rodapé </w:t>
-      </w:r>
-      <w:r>
-        <w:t>é o conteúdo final de uma página ou de uma seção da página</w:t>
-      </w:r>
-      <w:r>
-        <w:t xml:space="preserve"> Podem conter</w:t>
-      </w:r>
-      <w:r>
-        <w:t xml:space="preserve"> informações de contato, informações de um autor ao final de um artigo</w:t>
-      </w:r>
-      <w:r>
-        <w:t>, entre outros</w:t>
-      </w:r>
-      <w:r>
-        <w:t>.</w:t>
-      </w:r>
-    </w:p>
-    <w:p>
-      <w:r>
-        <w:t xml:space="preserve">A tag &lt;section&gt; separam a página por </w:t>
-      </w:r>
-      <w:r>
-        <w:t>seções</w:t>
-      </w:r>
-      <w:r>
-        <w:t>. Usadas principalmente para estruturar e organizar o documento</w:t>
-      </w:r>
-      <w:r>
-        <w:t xml:space="preserve"> agrupando</w:t>
-      </w:r>
-      <w:r>
-        <w:t xml:space="preserve"> de forma lógica </w:t>
-      </w:r>
-      <w:r>
-        <w:t>o</w:t>
-      </w:r>
-      <w:r>
-        <w:t xml:space="preserve"> conteúdo</w:t>
-      </w:r>
-      <w:r>
-        <w:t xml:space="preserve"> quando outros tags não se encaixam. Tem como objetivo substituir o uso da tag &lt;div&gt; na estruturação do documento.</w:t>
-      </w:r>
-    </w:p>
-    <w:p>
-      <w:r>
-        <w:t>Nas tags &lt;article&gt; definem-se</w:t>
-      </w:r>
-      <w:r>
-        <w:t xml:space="preserve"> um artigo da página. </w:t>
-      </w:r>
-      <w:r>
-        <w:t>Utilizadas</w:t>
-      </w:r>
-      <w:r>
-        <w:t xml:space="preserve"> principalmente por blogs</w:t>
-      </w:r>
-      <w:r>
-        <w:t>,</w:t>
-      </w:r>
-      <w:r>
-        <w:t xml:space="preserve"> </w:t>
-      </w:r>
-      <w:r>
-        <w:t xml:space="preserve">sites de notícias e </w:t>
-      </w:r>
-      <w:r>
-        <w:t>páginas de conteúdo</w:t>
-      </w:r>
-      <w:r>
-        <w:t>. Um artigo deve fazer sentido por si só, sendo capaz de ser compreendido e distribuído fora da página.</w:t>
-      </w:r>
-    </w:p>
-    <w:p>
-      <w:r>
-        <w:t xml:space="preserve">A tag &lt;aside&gt; </w:t>
-      </w:r>
-      <w:r>
-        <w:t xml:space="preserve">representa uma seção de uma página cujo conteúdo é </w:t>
-      </w:r>
-      <w:r>
-        <w:t>indiretamente</w:t>
-      </w:r>
-      <w:r>
-        <w:t xml:space="preserve"> relacionado ao conteúdo do seu entorno</w:t>
-      </w:r>
-      <w:r>
-        <w:t xml:space="preserve">. Frequentemente utilizado nas </w:t>
-      </w:r>
+        <w:t xml:space="preserve">Search </w:t>
+      </w:r>
+      <w:proofErr w:type="spellStart"/>
       <w:r>
         <w:rPr>
           <w:i/>
           <w:iCs/>
         </w:rPr>
+        <w:t>Engine</w:t>
+      </w:r>
+      <w:proofErr w:type="spellEnd"/>
+      <w:r>
+        <w:rPr>
+          <w:i/>
+          <w:iCs/>
+        </w:rPr>
+        <w:t xml:space="preserve"> </w:t>
+      </w:r>
+      <w:proofErr w:type="spellStart"/>
+      <w:r>
+        <w:rPr>
+          <w:i/>
+          <w:iCs/>
+        </w:rPr>
+        <w:t>Optimization</w:t>
+      </w:r>
+      <w:proofErr w:type="spellEnd"/>
+      <w:r>
+        <w:t>). Uma alta classificação do SEO fará seu site aparecer mais alto nas buscas de sites de procura, como o Google, o que ocasionará em mais acessos ao site.</w:t>
+      </w:r>
+    </w:p>
+    <w:p>
+      <w:r>
+        <w:t xml:space="preserve">A </w:t>
+      </w:r>
+      <w:proofErr w:type="spellStart"/>
+      <w:r>
+        <w:t>tag</w:t>
+      </w:r>
+      <w:proofErr w:type="spellEnd"/>
+      <w:r>
+        <w:t xml:space="preserve"> &lt;header&gt; </w:t>
+      </w:r>
+      <w:r>
+        <w:t xml:space="preserve">define um cabeçalho. </w:t>
+      </w:r>
+      <w:r>
+        <w:t xml:space="preserve">Contém elementos que </w:t>
+      </w:r>
+      <w:r>
+        <w:t>representa</w:t>
+      </w:r>
+      <w:r>
+        <w:t>m</w:t>
+      </w:r>
+      <w:r>
+        <w:t xml:space="preserve"> um grupo de suporte introdutório ou navegacional. </w:t>
+      </w:r>
+      <w:r>
+        <w:t>Podem apresentar</w:t>
+      </w:r>
+      <w:r>
+        <w:t xml:space="preserve"> também outros elementos como um logo, seções de cabeçalho, formulário de pesquisa, e</w:t>
+      </w:r>
+      <w:r>
+        <w:t>ntre</w:t>
+      </w:r>
+      <w:r>
+        <w:t xml:space="preserve"> outros.</w:t>
+      </w:r>
+    </w:p>
+    <w:p>
+      <w:r>
+        <w:t xml:space="preserve">Na </w:t>
+      </w:r>
+      <w:proofErr w:type="spellStart"/>
+      <w:r>
+        <w:t>tag</w:t>
+      </w:r>
+      <w:proofErr w:type="spellEnd"/>
+      <w:r>
+        <w:t xml:space="preserve"> &lt;</w:t>
+      </w:r>
+      <w:proofErr w:type="spellStart"/>
+      <w:r>
+        <w:t>main</w:t>
+      </w:r>
+      <w:proofErr w:type="spellEnd"/>
+      <w:r>
+        <w:t>&gt; estará o conteúdo principal da página. Deve incluir o conteúdo diretamente</w:t>
+      </w:r>
+      <w:r>
+        <w:t xml:space="preserve"> </w:t>
+      </w:r>
+      <w:r>
+        <w:t>relacionado com o tópico central da página ou com a funcionalidade principal da aplicação.</w:t>
+      </w:r>
+    </w:p>
+    <w:p>
+      <w:r>
+        <w:t xml:space="preserve">A </w:t>
+      </w:r>
+      <w:proofErr w:type="spellStart"/>
+      <w:r>
+        <w:t>tag</w:t>
+      </w:r>
+      <w:proofErr w:type="spellEnd"/>
+      <w:r>
+        <w:t xml:space="preserve"> &lt;</w:t>
+      </w:r>
+      <w:proofErr w:type="spellStart"/>
+      <w:r>
+        <w:t>footer</w:t>
+      </w:r>
+      <w:proofErr w:type="spellEnd"/>
+      <w:r>
+        <w:t xml:space="preserve">&gt; </w:t>
+      </w:r>
+      <w:r>
+        <w:t xml:space="preserve">define </w:t>
+      </w:r>
+      <w:r>
+        <w:t>o</w:t>
+      </w:r>
+      <w:r>
+        <w:t xml:space="preserve"> rodapé </w:t>
+      </w:r>
+      <w:r>
+        <w:t>da</w:t>
+      </w:r>
+      <w:r>
+        <w:t xml:space="preserve"> página</w:t>
+      </w:r>
+      <w:r>
+        <w:t>.</w:t>
+      </w:r>
+      <w:r>
+        <w:t xml:space="preserve"> </w:t>
+      </w:r>
+      <w:r>
+        <w:t>O rodapé é o conteúdo final de uma página ou de uma seção da página Podem conter informações de contato, informações de um autor ao final de um artigo, entre outros.</w:t>
+      </w:r>
+    </w:p>
+    <w:p>
+      <w:r>
+        <w:t xml:space="preserve">A </w:t>
+      </w:r>
+      <w:proofErr w:type="spellStart"/>
+      <w:r>
+        <w:t>tag</w:t>
+      </w:r>
+      <w:proofErr w:type="spellEnd"/>
+      <w:r>
+        <w:t xml:space="preserve"> &lt;</w:t>
+      </w:r>
+      <w:proofErr w:type="spellStart"/>
+      <w:r>
+        <w:t>section</w:t>
+      </w:r>
+      <w:proofErr w:type="spellEnd"/>
+      <w:r>
+        <w:t xml:space="preserve">&gt; separam a página por </w:t>
+      </w:r>
+      <w:r>
+        <w:t>seções</w:t>
+      </w:r>
+      <w:r>
+        <w:t>. Usadas principalmente para estruturar e organizar o documento</w:t>
+      </w:r>
+      <w:r>
+        <w:t xml:space="preserve"> agrupando</w:t>
+      </w:r>
+      <w:r>
+        <w:t xml:space="preserve"> de forma lógica </w:t>
+      </w:r>
+      <w:r>
+        <w:t>o</w:t>
+      </w:r>
+      <w:r>
+        <w:t xml:space="preserve"> conteúdo</w:t>
+      </w:r>
+      <w:r>
+        <w:t xml:space="preserve"> quando outros </w:t>
+      </w:r>
+      <w:proofErr w:type="spellStart"/>
+      <w:r>
+        <w:t>tags</w:t>
+      </w:r>
+      <w:proofErr w:type="spellEnd"/>
+      <w:r>
+        <w:t xml:space="preserve"> não se encaixam. Tem como objetivo substituir o uso da </w:t>
+      </w:r>
+      <w:proofErr w:type="spellStart"/>
+      <w:r>
+        <w:t>tag</w:t>
+      </w:r>
+      <w:proofErr w:type="spellEnd"/>
+      <w:r>
+        <w:t xml:space="preserve"> &lt;</w:t>
+      </w:r>
+      <w:proofErr w:type="spellStart"/>
+      <w:r>
+        <w:t>div</w:t>
+      </w:r>
+      <w:proofErr w:type="spellEnd"/>
+      <w:r>
+        <w:t>&gt; na estruturação do documento.</w:t>
+      </w:r>
+    </w:p>
+    <w:p>
+      <w:r>
+        <w:t xml:space="preserve">Nas </w:t>
+      </w:r>
+      <w:proofErr w:type="spellStart"/>
+      <w:r>
+        <w:t>tags</w:t>
+      </w:r>
+      <w:proofErr w:type="spellEnd"/>
+      <w:r>
+        <w:t xml:space="preserve"> &lt;</w:t>
+      </w:r>
+      <w:proofErr w:type="spellStart"/>
+      <w:r>
+        <w:t>article</w:t>
+      </w:r>
+      <w:proofErr w:type="spellEnd"/>
+      <w:r>
+        <w:t>&gt; definem-se</w:t>
+      </w:r>
+      <w:r>
+        <w:t xml:space="preserve"> um artigo da página. </w:t>
+      </w:r>
+      <w:r>
+        <w:t>Utilizadas</w:t>
+      </w:r>
+      <w:r>
+        <w:t xml:space="preserve"> principalmente por blogs</w:t>
+      </w:r>
+      <w:r>
+        <w:t>,</w:t>
+      </w:r>
+      <w:r>
+        <w:t xml:space="preserve"> </w:t>
+      </w:r>
+      <w:r>
+        <w:t xml:space="preserve">sites de notícias e </w:t>
+      </w:r>
+      <w:r>
+        <w:t>páginas de conteúdo</w:t>
+      </w:r>
+      <w:r>
+        <w:t>. Um artigo deve fazer sentido por si só, sendo capaz de ser compreendido e distribuído fora da página.</w:t>
+      </w:r>
+    </w:p>
+    <w:p>
+      <w:r>
+        <w:t xml:space="preserve">A </w:t>
+      </w:r>
+      <w:proofErr w:type="spellStart"/>
+      <w:r>
+        <w:t>tag</w:t>
+      </w:r>
+      <w:proofErr w:type="spellEnd"/>
+      <w:r>
+        <w:t xml:space="preserve"> &lt;</w:t>
+      </w:r>
+      <w:proofErr w:type="spellStart"/>
+      <w:r>
+        <w:t>aside</w:t>
+      </w:r>
+      <w:proofErr w:type="spellEnd"/>
+      <w:r>
+        <w:t xml:space="preserve">&gt; </w:t>
+      </w:r>
+      <w:r>
+        <w:t xml:space="preserve">representa uma seção de uma página cujo conteúdo é </w:t>
+      </w:r>
+      <w:r>
+        <w:t>indiretamente</w:t>
+      </w:r>
+      <w:r>
+        <w:t xml:space="preserve"> relacionado ao conteúdo do seu entorno</w:t>
+      </w:r>
+      <w:r>
+        <w:t xml:space="preserve">. Frequentemente utilizado nas </w:t>
+      </w:r>
+      <w:proofErr w:type="spellStart"/>
+      <w:r>
+        <w:rPr>
+          <w:i/>
+          <w:iCs/>
+        </w:rPr>
         <w:t>sidebars</w:t>
       </w:r>
+      <w:proofErr w:type="spellEnd"/>
       <w:r>
         <w:rPr>
           <w:rStyle w:val="Refdenotadefim"/>
@@ -2637,7 +3293,23 @@
     </w:p>
     <w:p>
       <w:r>
-        <w:t>A tag &lt;nav&gt; é usada para estruturar o</w:t>
+        <w:t xml:space="preserve">A </w:t>
+      </w:r>
+      <w:proofErr w:type="spellStart"/>
+      <w:r>
+        <w:t>tag</w:t>
+      </w:r>
+      <w:proofErr w:type="spellEnd"/>
+      <w:r>
+        <w:t xml:space="preserve"> &lt;</w:t>
+      </w:r>
+      <w:proofErr w:type="spellStart"/>
+      <w:r>
+        <w:t>nav</w:t>
+      </w:r>
+      <w:proofErr w:type="spellEnd"/>
+      <w:r>
+        <w:t>&gt; é usada para estruturar o</w:t>
       </w:r>
       <w:r>
         <w:t xml:space="preserve"> conteúdo de navegação. </w:t>
@@ -2654,7 +3326,23 @@
     </w:p>
     <w:p>
       <w:r>
-        <w:t xml:space="preserve">A tag &lt;div&gt; </w:t>
+        <w:t xml:space="preserve">A </w:t>
+      </w:r>
+      <w:proofErr w:type="spellStart"/>
+      <w:r>
+        <w:t>tag</w:t>
+      </w:r>
+      <w:proofErr w:type="spellEnd"/>
+      <w:r>
+        <w:t xml:space="preserve"> &lt;</w:t>
+      </w:r>
+      <w:proofErr w:type="spellStart"/>
+      <w:r>
+        <w:t>div</w:t>
+      </w:r>
+      <w:proofErr w:type="spellEnd"/>
+      <w:r>
+        <w:t xml:space="preserve">&gt; </w:t>
       </w:r>
       <w:r>
         <w:t>é um container genérico para conteúdo de fluxo, que de certa forma não representa nada</w:t>
@@ -2666,7 +3354,15 @@
         <w:t>.</w:t>
       </w:r>
       <w:r>
-        <w:t xml:space="preserve"> Era utilizado anteriormente a versão HTML 5 no lugar das tags acima. Geralmente utilizado para organizar melhor o conteúdo de subseções.</w:t>
+        <w:t xml:space="preserve"> Era utilizado anteriormente a versão HTML 5 no lugar das </w:t>
+      </w:r>
+      <w:proofErr w:type="spellStart"/>
+      <w:r>
+        <w:t>tags</w:t>
+      </w:r>
+      <w:proofErr w:type="spellEnd"/>
+      <w:r>
+        <w:t xml:space="preserve"> acima. Geralmente utilizado para organizar melhor o conteúdo de subseções.</w:t>
       </w:r>
     </w:p>
     <w:p/>
@@ -2677,16 +3373,37 @@
       <w:r>
         <w:t xml:space="preserve"> </w:t>
       </w:r>
-      <w:bookmarkStart w:id="5" w:name="_Toc118106572"/>
-      <w:r>
-        <w:t>Tags textuais</w:t>
+      <w:bookmarkStart w:id="5" w:name="_Toc118118076"/>
+      <w:proofErr w:type="spellStart"/>
+      <w:r>
+        <w:t>Tags</w:t>
+      </w:r>
+      <w:proofErr w:type="spellEnd"/>
+      <w:r>
+        <w:t xml:space="preserve"> textuais</w:t>
       </w:r>
       <w:bookmarkEnd w:id="5"/>
     </w:p>
     <w:p/>
     <w:p>
       <w:r>
-        <w:t xml:space="preserve">As tags &lt;h1&gt; até &lt;h6&gt; são tags de títulos e possuem valor hierárquico maior </w:t>
+        <w:t xml:space="preserve">As </w:t>
+      </w:r>
+      <w:proofErr w:type="spellStart"/>
+      <w:r>
+        <w:t>tags</w:t>
+      </w:r>
+      <w:proofErr w:type="spellEnd"/>
+      <w:r>
+        <w:t xml:space="preserve"> &lt;h1&gt; até &lt;h6&gt; são </w:t>
+      </w:r>
+      <w:proofErr w:type="spellStart"/>
+      <w:r>
+        <w:t>tags</w:t>
+      </w:r>
+      <w:proofErr w:type="spellEnd"/>
+      <w:r>
+        <w:t xml:space="preserve"> de títulos e possuem valor hierárquico maior </w:t>
       </w:r>
       <w:r>
         <w:t>par</w:t>
@@ -2709,11 +3426,43 @@
     </w:p>
     <w:p>
       <w:r>
-        <w:t xml:space="preserve">Para os parágrafos, utilizamos a tag &lt;p&gt;. Também é possível fazer o uso da tag &lt;pre&gt;, a diferença desta é que o texto será pré-formatado, ou seja, será interpretado pelo navegador </w:t>
+        <w:t xml:space="preserve">Para os parágrafos, utilizamos a </w:t>
+      </w:r>
+      <w:proofErr w:type="spellStart"/>
+      <w:r>
+        <w:t>tag</w:t>
+      </w:r>
+      <w:proofErr w:type="spellEnd"/>
+      <w:r>
+        <w:t xml:space="preserve"> &lt;p&gt;. Também é possível fazer o uso da </w:t>
+      </w:r>
+      <w:proofErr w:type="spellStart"/>
+      <w:r>
+        <w:t>tag</w:t>
+      </w:r>
+      <w:proofErr w:type="spellEnd"/>
+      <w:r>
+        <w:t xml:space="preserve"> &lt;</w:t>
+      </w:r>
+      <w:proofErr w:type="spellStart"/>
+      <w:r>
+        <w:t>pre</w:t>
+      </w:r>
+      <w:proofErr w:type="spellEnd"/>
+      <w:r>
+        <w:t xml:space="preserve">&gt;, a diferença desta é que o texto será pré-formatado, ou seja, será interpretado pelo navegador </w:t>
       </w:r>
       <w:r>
         <w:lastRenderedPageBreak/>
-        <w:t>exatamente como foi escrito no arquivo HTML. Diferente da tag &lt;p&gt;, que retira espaços múltiplos e quebra de linhas, mostrando todo o texto de forma sequencial.</w:t>
+        <w:t xml:space="preserve">exatamente como foi escrito no arquivo HTML. Diferente da </w:t>
+      </w:r>
+      <w:proofErr w:type="spellStart"/>
+      <w:r>
+        <w:t>tag</w:t>
+      </w:r>
+      <w:proofErr w:type="spellEnd"/>
+      <w:r>
+        <w:t xml:space="preserve"> &lt;p&gt;, que retira espaços múltiplos e quebra de linhas, mostrando todo o texto de forma sequencial.</w:t>
       </w:r>
     </w:p>
     <w:p/>
@@ -2747,17 +3496,36 @@
           <w:b/>
           <w:bCs/>
         </w:rPr>
-        <w:t xml:space="preserve"> &lt;p&gt; e &lt;pre&gt;</w:t>
-      </w:r>
+        <w:t xml:space="preserve"> &lt;p&gt; e &lt;</w:t>
+      </w:r>
+      <w:proofErr w:type="spellStart"/>
       <w:r>
         <w:rPr>
           <w:b/>
           <w:bCs/>
         </w:rPr>
+        <w:t>pre</w:t>
+      </w:r>
+      <w:proofErr w:type="spellEnd"/>
+      <w:r>
+        <w:rPr>
+          <w:b/>
+          <w:bCs/>
+        </w:rPr>
+        <w:t>&gt;</w:t>
+      </w:r>
+      <w:r>
+        <w:rPr>
+          <w:b/>
+          <w:bCs/>
+        </w:rPr>
         <w:t>.</w:t>
       </w:r>
     </w:p>
     <w:p>
+      <w:pPr>
+        <w:spacing w:line="240" w:lineRule="auto"/>
+      </w:pPr>
       <w:r>
         <w:rPr>
           <w:noProof/>
@@ -2805,10 +3573,49 @@
         </w:drawing>
       </w:r>
     </w:p>
+    <w:p>
+      <w:pPr>
+        <w:spacing w:line="240" w:lineRule="auto"/>
+        <w:rPr>
+          <w:sz w:val="18"/>
+          <w:szCs w:val="18"/>
+        </w:rPr>
+      </w:pPr>
+      <w:r>
+        <w:rPr>
+          <w:sz w:val="18"/>
+          <w:szCs w:val="18"/>
+        </w:rPr>
+        <w:t xml:space="preserve">  Fonte: </w:t>
+      </w:r>
+      <w:r>
+        <w:rPr>
+          <w:sz w:val="18"/>
+          <w:szCs w:val="18"/>
+        </w:rPr>
+        <w:t>o autor</w:t>
+      </w:r>
+    </w:p>
     <w:p/>
     <w:p>
       <w:r>
-        <w:t>A tag &lt;span&gt; é ge</w:t>
+        <w:t xml:space="preserve">A </w:t>
+      </w:r>
+      <w:proofErr w:type="spellStart"/>
+      <w:r>
+        <w:t>tag</w:t>
+      </w:r>
+      <w:proofErr w:type="spellEnd"/>
+      <w:r>
+        <w:t xml:space="preserve"> &lt;</w:t>
+      </w:r>
+      <w:proofErr w:type="spellStart"/>
+      <w:r>
+        <w:t>span</w:t>
+      </w:r>
+      <w:proofErr w:type="spellEnd"/>
+      <w:r>
+        <w:t>&gt; é ge</w:t>
       </w:r>
       <w:r>
         <w:t>ralmente inserida em textos que deseja dar uma formatação ou interação especiais. Podendo até mesmo ser inserido no meio de um parágrafo.</w:t>
@@ -2816,7 +3623,39 @@
     </w:p>
     <w:p>
       <w:r>
-        <w:t>As tags &lt;b&gt; e &lt;i&gt; transformam os textos, respectivamente, em negrito e itálico. Já as tag &lt;br/&gt; insere uma quebra de linha e &lt;hr/&gt; uma linha horizontal, usada para separar o conteúdo.</w:t>
+        <w:t xml:space="preserve">As </w:t>
+      </w:r>
+      <w:proofErr w:type="spellStart"/>
+      <w:r>
+        <w:t>tags</w:t>
+      </w:r>
+      <w:proofErr w:type="spellEnd"/>
+      <w:r>
+        <w:t xml:space="preserve"> &lt;b&gt; e &lt;i&gt; transformam os textos, respectivamente, em negrito e itálico. Já as </w:t>
+      </w:r>
+      <w:proofErr w:type="spellStart"/>
+      <w:r>
+        <w:t>tag</w:t>
+      </w:r>
+      <w:proofErr w:type="spellEnd"/>
+      <w:r>
+        <w:t xml:space="preserve"> &lt;</w:t>
+      </w:r>
+      <w:proofErr w:type="spellStart"/>
+      <w:r>
+        <w:t>br</w:t>
+      </w:r>
+      <w:proofErr w:type="spellEnd"/>
+      <w:r>
+        <w:t>/&gt; insere uma quebra de linha e &lt;</w:t>
+      </w:r>
+      <w:proofErr w:type="spellStart"/>
+      <w:r>
+        <w:t>hr</w:t>
+      </w:r>
+      <w:proofErr w:type="spellEnd"/>
+      <w:r>
+        <w:t>/&gt; uma linha horizontal, usada para separar o conteúdo.</w:t>
       </w:r>
     </w:p>
     <w:p/>
@@ -2824,13 +3663,723 @@
       <w:pPr>
         <w:pStyle w:val="Ttulo3"/>
       </w:pPr>
-      <w:bookmarkStart w:id="6" w:name="_Toc118106573"/>
-      <w:r>
-        <w:t>Outras tags comuns do HTML</w:t>
+      <w:bookmarkStart w:id="6" w:name="_Toc118118077"/>
+      <w:proofErr w:type="spellStart"/>
+      <w:r>
+        <w:t>Tags</w:t>
+      </w:r>
+      <w:proofErr w:type="spellEnd"/>
+      <w:r>
+        <w:t xml:space="preserve"> de links</w:t>
       </w:r>
       <w:bookmarkEnd w:id="6"/>
     </w:p>
     <w:p/>
+    <w:p>
+      <w:r>
+        <w:t xml:space="preserve">Com a </w:t>
+      </w:r>
+      <w:proofErr w:type="spellStart"/>
+      <w:r>
+        <w:t>tag</w:t>
+      </w:r>
+      <w:proofErr w:type="spellEnd"/>
+      <w:r>
+        <w:t xml:space="preserve"> &lt;script&gt; é possível</w:t>
+      </w:r>
+      <w:r>
+        <w:t xml:space="preserve"> incluir códigos de scripts ao seu</w:t>
+      </w:r>
+      <w:r>
+        <w:t xml:space="preserve"> </w:t>
+      </w:r>
+      <w:r>
+        <w:t>HTML</w:t>
+      </w:r>
+      <w:r>
+        <w:t>. Pode</w:t>
+      </w:r>
+      <w:r>
+        <w:t xml:space="preserve"> ser incluída em qualquer parte</w:t>
+      </w:r>
+      <w:r>
+        <w:t xml:space="preserve"> do documento</w:t>
+      </w:r>
+      <w:r>
+        <w:t>,</w:t>
+      </w:r>
+      <w:r>
+        <w:t xml:space="preserve"> no entanto,</w:t>
+      </w:r>
+      <w:r>
+        <w:t xml:space="preserve"> recomenda-se </w:t>
+      </w:r>
+      <w:r>
+        <w:t>por questões de boas práticas</w:t>
+      </w:r>
+      <w:r>
+        <w:t xml:space="preserve"> que seja</w:t>
+      </w:r>
+      <w:r>
+        <w:t>m</w:t>
+      </w:r>
+      <w:r>
+        <w:t xml:space="preserve"> inserid</w:t>
+      </w:r>
+      <w:r>
+        <w:t>os</w:t>
+      </w:r>
+      <w:r>
+        <w:t xml:space="preserve"> </w:t>
+      </w:r>
+      <w:r>
+        <w:t xml:space="preserve">dentro da </w:t>
+      </w:r>
+      <w:proofErr w:type="spellStart"/>
+      <w:r>
+        <w:t>tag</w:t>
+      </w:r>
+      <w:proofErr w:type="spellEnd"/>
+      <w:r>
+        <w:t xml:space="preserve"> &lt;</w:t>
+      </w:r>
+      <w:proofErr w:type="spellStart"/>
+      <w:r>
+        <w:t>head</w:t>
+      </w:r>
+      <w:proofErr w:type="spellEnd"/>
+      <w:r>
+        <w:t>&gt;, fornecendo o caminho do arquivo do script e evitar escrever um script direto no arquivo HTML.</w:t>
+      </w:r>
+    </w:p>
+    <w:p>
+      <w:r>
+        <w:lastRenderedPageBreak/>
+        <w:t xml:space="preserve">A </w:t>
+      </w:r>
+      <w:proofErr w:type="spellStart"/>
+      <w:r>
+        <w:t>tag</w:t>
+      </w:r>
+      <w:proofErr w:type="spellEnd"/>
+      <w:r>
+        <w:t xml:space="preserve"> &lt;link&gt; é usada para estabelecer relacionamentos </w:t>
+      </w:r>
+      <w:r>
+        <w:t>d</w:t>
+      </w:r>
+      <w:r>
+        <w:t xml:space="preserve">o documento atual com outros arquivos e recursos externos. Bastante usadas para fazer conexões com arquivos CSS ou adicionar </w:t>
+      </w:r>
+      <w:proofErr w:type="spellStart"/>
+      <w:r>
+        <w:t>favicon</w:t>
+      </w:r>
+      <w:proofErr w:type="spellEnd"/>
+      <w:r>
+        <w:t>, uma imagem pequena que fica no canto esquerdo da aba do navegador.</w:t>
+      </w:r>
+    </w:p>
+    <w:p>
+      <w:r>
+        <w:t xml:space="preserve">Já a </w:t>
+      </w:r>
+      <w:proofErr w:type="spellStart"/>
+      <w:r>
+        <w:t>tag</w:t>
+      </w:r>
+      <w:proofErr w:type="spellEnd"/>
+      <w:r>
+        <w:t xml:space="preserve"> &lt;a&gt; cria um hyperlink, que redireciona para uma outra página ou seção da página atual. Normalmente utilizadas em textos ou imagens, esse link está visível e acessável ao usuário dentro do escopo &lt;body&gt;, diferente da </w:t>
+      </w:r>
+      <w:proofErr w:type="spellStart"/>
+      <w:r>
+        <w:t>tag</w:t>
+      </w:r>
+      <w:proofErr w:type="spellEnd"/>
+      <w:r>
+        <w:t xml:space="preserve"> anterior &lt;link&gt;, a qual fica dentro do escopo &lt;</w:t>
+      </w:r>
+      <w:proofErr w:type="spellStart"/>
+      <w:r>
+        <w:t>head</w:t>
+      </w:r>
+      <w:proofErr w:type="spellEnd"/>
+      <w:r>
+        <w:t>&gt; e é inacessível ao usuário.</w:t>
+      </w:r>
+    </w:p>
+    <w:p/>
+    <w:p>
+      <w:pPr>
+        <w:pStyle w:val="Ttulo3"/>
+      </w:pPr>
+      <w:r>
+        <w:t xml:space="preserve"> </w:t>
+      </w:r>
+      <w:bookmarkStart w:id="7" w:name="_Toc118118078"/>
+      <w:proofErr w:type="spellStart"/>
+      <w:r>
+        <w:t>Tags</w:t>
+      </w:r>
+      <w:proofErr w:type="spellEnd"/>
+      <w:r>
+        <w:t xml:space="preserve"> de mídias</w:t>
+      </w:r>
+      <w:bookmarkEnd w:id="7"/>
+    </w:p>
+    <w:p/>
+    <w:p>
+      <w:r>
+        <w:t xml:space="preserve">A </w:t>
+      </w:r>
+      <w:proofErr w:type="spellStart"/>
+      <w:r>
+        <w:t>tag</w:t>
+      </w:r>
+      <w:proofErr w:type="spellEnd"/>
+      <w:r>
+        <w:t xml:space="preserve"> &lt;</w:t>
+      </w:r>
+      <w:proofErr w:type="spellStart"/>
+      <w:r>
+        <w:t>img</w:t>
+      </w:r>
+      <w:proofErr w:type="spellEnd"/>
+      <w:r>
+        <w:t>&gt; serve para incluir imagens na sua página HTML. Dentro do atributo “</w:t>
+      </w:r>
+      <w:proofErr w:type="spellStart"/>
+      <w:r>
+        <w:t>src</w:t>
+      </w:r>
+      <w:proofErr w:type="spellEnd"/>
+      <w:r>
+        <w:t xml:space="preserve">” é indicado o caminho que </w:t>
+      </w:r>
+      <w:proofErr w:type="gramStart"/>
+      <w:r>
+        <w:t>encontra-se</w:t>
+      </w:r>
+      <w:proofErr w:type="gramEnd"/>
+      <w:r>
+        <w:t xml:space="preserve"> a imagem, É muito importante informar o atributo “</w:t>
+      </w:r>
+      <w:proofErr w:type="spellStart"/>
+      <w:r>
+        <w:t>alt</w:t>
+      </w:r>
+      <w:proofErr w:type="spellEnd"/>
+      <w:r>
+        <w:t>”. O texto inserido neste atributo serve tanto para substituir a imagem, caso ela não carregue, quanto para descrever a imagem aos leitores de telas para deficientes visuais. Possui também grande valor para a avaliação do SEO.</w:t>
+      </w:r>
+    </w:p>
+    <w:p>
+      <w:r>
+        <w:t xml:space="preserve">A </w:t>
+      </w:r>
+      <w:proofErr w:type="spellStart"/>
+      <w:r>
+        <w:t>tag</w:t>
+      </w:r>
+      <w:proofErr w:type="spellEnd"/>
+      <w:r>
+        <w:t xml:space="preserve"> &lt;vídeo&gt; e &lt;áudio&gt;</w:t>
+      </w:r>
+      <w:r>
+        <w:t xml:space="preserve"> serve</w:t>
+      </w:r>
+      <w:r>
+        <w:t>m</w:t>
+      </w:r>
+      <w:r>
+        <w:t xml:space="preserve"> para indicar a inserção de um vídeo</w:t>
+      </w:r>
+      <w:r>
+        <w:t xml:space="preserve"> ou </w:t>
+      </w:r>
+      <w:proofErr w:type="spellStart"/>
+      <w:r>
+        <w:t>audio</w:t>
+      </w:r>
+      <w:proofErr w:type="spellEnd"/>
+      <w:r>
+        <w:t>.</w:t>
+      </w:r>
+      <w:r>
+        <w:t xml:space="preserve"> D</w:t>
+      </w:r>
+      <w:r>
+        <w:t xml:space="preserve">evemos colocar alguns atributos dentro da </w:t>
+      </w:r>
+      <w:proofErr w:type="spellStart"/>
+      <w:r>
+        <w:t>tag</w:t>
+      </w:r>
+      <w:proofErr w:type="spellEnd"/>
+      <w:r>
+        <w:t xml:space="preserve"> para poder ativar o controle, </w:t>
+      </w:r>
+      <w:proofErr w:type="spellStart"/>
+      <w:r>
+        <w:t>controls</w:t>
+      </w:r>
+      <w:proofErr w:type="spellEnd"/>
+      <w:r>
+        <w:t xml:space="preserve"> sendo a principal delas</w:t>
+      </w:r>
+      <w:r>
+        <w:t xml:space="preserve">. </w:t>
+      </w:r>
+      <w:r>
+        <w:t xml:space="preserve">Dentro da </w:t>
+      </w:r>
+      <w:proofErr w:type="spellStart"/>
+      <w:r>
+        <w:t>tag</w:t>
+      </w:r>
+      <w:proofErr w:type="spellEnd"/>
+      <w:r>
+        <w:t xml:space="preserve"> &lt;vídeo&gt; ou &lt;áudio&gt;</w:t>
+      </w:r>
+      <w:r>
+        <w:t xml:space="preserve">, incluímos a </w:t>
+      </w:r>
+      <w:proofErr w:type="spellStart"/>
+      <w:r>
+        <w:t>tag</w:t>
+      </w:r>
+      <w:proofErr w:type="spellEnd"/>
+      <w:r>
+        <w:t xml:space="preserve"> &lt;</w:t>
+      </w:r>
+      <w:proofErr w:type="spellStart"/>
+      <w:r>
+        <w:t>source</w:t>
+      </w:r>
+      <w:proofErr w:type="spellEnd"/>
+      <w:r>
+        <w:t xml:space="preserve">&gt; com os atributos </w:t>
+      </w:r>
+      <w:proofErr w:type="spellStart"/>
+      <w:r>
+        <w:t>src</w:t>
+      </w:r>
+      <w:proofErr w:type="spellEnd"/>
+      <w:r>
+        <w:t xml:space="preserve"> e </w:t>
+      </w:r>
+      <w:proofErr w:type="spellStart"/>
+      <w:r>
+        <w:t>type</w:t>
+      </w:r>
+      <w:proofErr w:type="spellEnd"/>
+      <w:r>
+        <w:t xml:space="preserve">, onde </w:t>
+      </w:r>
+      <w:r>
+        <w:t>informaremos</w:t>
+      </w:r>
+      <w:r>
+        <w:t xml:space="preserve"> o local </w:t>
+      </w:r>
+      <w:r>
+        <w:t>d</w:t>
+      </w:r>
+      <w:r>
+        <w:t xml:space="preserve">o </w:t>
+      </w:r>
+      <w:r>
+        <w:t>arquivo</w:t>
+      </w:r>
+      <w:r>
+        <w:t xml:space="preserve"> e o tipo d</w:t>
+      </w:r>
+      <w:r>
+        <w:t>este</w:t>
+      </w:r>
+      <w:r>
+        <w:t xml:space="preserve">. </w:t>
+      </w:r>
+      <w:r>
+        <w:t>Por questões de</w:t>
+      </w:r>
+      <w:r>
+        <w:t xml:space="preserve"> compatibilidade com o navegador</w:t>
+      </w:r>
+      <w:r>
+        <w:t xml:space="preserve">, recomenda-se utilizar mais de um tipo de </w:t>
+      </w:r>
+      <w:proofErr w:type="spellStart"/>
+      <w:r>
+        <w:t>source</w:t>
+      </w:r>
+      <w:proofErr w:type="spellEnd"/>
+      <w:r>
+        <w:t xml:space="preserve">. </w:t>
+      </w:r>
+      <w:r>
+        <w:t>No final, deve-se escrever uma mensagem, que será exibida somente caso o navegador não suporte os formatos dos arquivos.</w:t>
+      </w:r>
+    </w:p>
+    <w:p/>
+    <w:p>
+      <w:pPr>
+        <w:rPr>
+          <w:b/>
+          <w:bCs/>
+        </w:rPr>
+      </w:pPr>
+      <w:r>
+        <w:rPr>
+          <w:b/>
+          <w:bCs/>
+        </w:rPr>
+        <w:t xml:space="preserve">                        </w:t>
+      </w:r>
+      <w:r>
+        <w:rPr>
+          <w:b/>
+          <w:bCs/>
+        </w:rPr>
+        <w:t xml:space="preserve">Figura 3 – </w:t>
+      </w:r>
+      <w:proofErr w:type="spellStart"/>
+      <w:r>
+        <w:rPr>
+          <w:b/>
+          <w:bCs/>
+        </w:rPr>
+        <w:t>Tags</w:t>
+      </w:r>
+      <w:proofErr w:type="spellEnd"/>
+      <w:r>
+        <w:rPr>
+          <w:b/>
+          <w:bCs/>
+        </w:rPr>
+        <w:t xml:space="preserve"> &lt;vídeo&gt; e &lt;áudio&gt;</w:t>
+      </w:r>
+    </w:p>
+    <w:p>
+      <w:pPr>
+        <w:spacing w:line="240" w:lineRule="auto"/>
+      </w:pPr>
+      <w:r>
+        <w:rPr>
+          <w:noProof/>
+        </w:rPr>
+        <w:drawing>
+          <wp:inline distT="0" distB="0" distL="0" distR="0" wp14:anchorId="5824DDA0" wp14:editId="50443A87">
+            <wp:extent cx="4073785" cy="2351075"/>
+            <wp:effectExtent l="19050" t="19050" r="22225" b="11430"/>
+            <wp:docPr id="3" name="Imagem 3" descr="Texto, Carta&#10;&#10;Descrição gerada automaticamente"/>
+            <wp:cNvGraphicFramePr>
+              <a:graphicFrameLocks xmlns:a="http://schemas.openxmlformats.org/drawingml/2006/main" noChangeAspect="1"/>
+            </wp:cNvGraphicFramePr>
+            <a:graphic xmlns:a="http://schemas.openxmlformats.org/drawingml/2006/main">
+              <a:graphicData uri="http://schemas.openxmlformats.org/drawingml/2006/picture">
+                <pic:pic xmlns:pic="http://schemas.openxmlformats.org/drawingml/2006/picture">
+                  <pic:nvPicPr>
+                    <pic:cNvPr id="3" name="Imagem 3" descr="Texto, Carta&#10;&#10;Descrição gerada automaticamente"/>
+                    <pic:cNvPicPr/>
+                  </pic:nvPicPr>
+                  <pic:blipFill>
+                    <a:blip r:embed="rId11">
+                      <a:extLst>
+                        <a:ext uri="{28A0092B-C50C-407E-A947-70E740481C1C}">
+                          <a14:useLocalDpi xmlns:a14="http://schemas.microsoft.com/office/drawing/2010/main" val="0"/>
+                        </a:ext>
+                      </a:extLst>
+                    </a:blip>
+                    <a:stretch>
+                      <a:fillRect/>
+                    </a:stretch>
+                  </pic:blipFill>
+                  <pic:spPr>
+                    <a:xfrm>
+                      <a:off x="0" y="0"/>
+                      <a:ext cx="4163427" cy="2402810"/>
+                    </a:xfrm>
+                    <a:prstGeom prst="rect">
+                      <a:avLst/>
+                    </a:prstGeom>
+                    <a:ln>
+                      <a:solidFill>
+                        <a:schemeClr val="bg2">
+                          <a:lumMod val="75000"/>
+                        </a:schemeClr>
+                      </a:solidFill>
+                    </a:ln>
+                  </pic:spPr>
+                </pic:pic>
+              </a:graphicData>
+            </a:graphic>
+          </wp:inline>
+        </w:drawing>
+      </w:r>
+    </w:p>
+    <w:p>
+      <w:pPr>
+        <w:spacing w:line="240" w:lineRule="auto"/>
+        <w:rPr>
+          <w:sz w:val="18"/>
+          <w:szCs w:val="18"/>
+        </w:rPr>
+      </w:pPr>
+      <w:r>
+        <w:rPr>
+          <w:sz w:val="18"/>
+          <w:szCs w:val="18"/>
+        </w:rPr>
+        <w:t xml:space="preserve">  Fonte: homehost.com.br</w:t>
+      </w:r>
+    </w:p>
+    <w:p>
+      <w:pPr>
+        <w:pStyle w:val="Ttulo3"/>
+      </w:pPr>
+      <w:bookmarkStart w:id="8" w:name="_Toc118118079"/>
+      <w:r>
+        <w:lastRenderedPageBreak/>
+        <w:t xml:space="preserve">Outras </w:t>
+      </w:r>
+      <w:proofErr w:type="spellStart"/>
+      <w:r>
+        <w:t>tags</w:t>
+      </w:r>
+      <w:proofErr w:type="spellEnd"/>
+      <w:r>
+        <w:t xml:space="preserve"> comuns</w:t>
+      </w:r>
+      <w:bookmarkEnd w:id="8"/>
+    </w:p>
+    <w:p/>
+    <w:p>
+      <w:r>
+        <w:t xml:space="preserve">A </w:t>
+      </w:r>
+      <w:proofErr w:type="spellStart"/>
+      <w:r>
+        <w:t>tag</w:t>
+      </w:r>
+      <w:proofErr w:type="spellEnd"/>
+      <w:r>
+        <w:t xml:space="preserve"> &lt;</w:t>
+      </w:r>
+      <w:proofErr w:type="spellStart"/>
+      <w:r>
+        <w:t>style</w:t>
+      </w:r>
+      <w:proofErr w:type="spellEnd"/>
+      <w:r>
+        <w:t>&gt; é onde define-se os estilos de formatação da página. Nela é possível incluir códigos CSS (</w:t>
+      </w:r>
+      <w:proofErr w:type="spellStart"/>
+      <w:r>
+        <w:t>Cascading</w:t>
+      </w:r>
+      <w:proofErr w:type="spellEnd"/>
+      <w:r>
+        <w:t xml:space="preserve"> </w:t>
+      </w:r>
+      <w:proofErr w:type="spellStart"/>
+      <w:r>
+        <w:t>Style</w:t>
+      </w:r>
+      <w:proofErr w:type="spellEnd"/>
+      <w:r>
+        <w:t xml:space="preserve"> </w:t>
+      </w:r>
+      <w:proofErr w:type="spellStart"/>
+      <w:r>
+        <w:t>Sheets</w:t>
+      </w:r>
+      <w:proofErr w:type="spellEnd"/>
+      <w:r>
+        <w:t>) dentro do arquivo HTML, sem necessitar de um arquivo CSS externo.</w:t>
+      </w:r>
+    </w:p>
+    <w:p>
+      <w:r>
+        <w:t xml:space="preserve">A </w:t>
+      </w:r>
+      <w:proofErr w:type="spellStart"/>
+      <w:r>
+        <w:t>tag</w:t>
+      </w:r>
+      <w:proofErr w:type="spellEnd"/>
+      <w:r>
+        <w:t xml:space="preserve"> &lt;</w:t>
+      </w:r>
+      <w:proofErr w:type="spellStart"/>
+      <w:r>
+        <w:t>ol</w:t>
+      </w:r>
+      <w:proofErr w:type="spellEnd"/>
+      <w:r>
+        <w:t xml:space="preserve">&gt; </w:t>
+      </w:r>
+      <w:r>
+        <w:t>cria uma lista ordenada. Listas ordenadas têm seus itens mostrados com uma contagem que os precede. Não precisam ser necessariamente números, podem ser letras, algoritmos romanos e até mesmo símbolos.</w:t>
+      </w:r>
+    </w:p>
+    <w:p>
+      <w:r>
+        <w:t xml:space="preserve">A </w:t>
+      </w:r>
+      <w:proofErr w:type="spellStart"/>
+      <w:r>
+        <w:t>tag</w:t>
+      </w:r>
+      <w:proofErr w:type="spellEnd"/>
+      <w:r>
+        <w:t xml:space="preserve"> </w:t>
+      </w:r>
+      <w:r>
+        <w:t>&lt;</w:t>
+      </w:r>
+      <w:proofErr w:type="spellStart"/>
+      <w:r>
+        <w:t>ul</w:t>
+      </w:r>
+      <w:proofErr w:type="spellEnd"/>
+      <w:r>
+        <w:t>&gt;</w:t>
+      </w:r>
+      <w:r>
+        <w:t xml:space="preserve"> cria uma lista não-ordenada. Diferente da lista ordenada, a lista não ordenada não possui contagem.</w:t>
+      </w:r>
+    </w:p>
+    <w:p>
+      <w:r>
+        <w:t xml:space="preserve">A </w:t>
+      </w:r>
+      <w:proofErr w:type="spellStart"/>
+      <w:r>
+        <w:t>tag</w:t>
+      </w:r>
+      <w:proofErr w:type="spellEnd"/>
+      <w:r>
+        <w:t xml:space="preserve"> </w:t>
+      </w:r>
+      <w:r>
+        <w:t>&lt;</w:t>
+      </w:r>
+      <w:r>
+        <w:t>li</w:t>
+      </w:r>
+      <w:r>
+        <w:t>&gt;</w:t>
+      </w:r>
+      <w:r>
+        <w:t xml:space="preserve"> insere um nas listas ordenadas e não ordenadas. Esta </w:t>
+      </w:r>
+      <w:proofErr w:type="spellStart"/>
+      <w:r>
+        <w:t>tag</w:t>
+      </w:r>
+      <w:proofErr w:type="spellEnd"/>
+      <w:r>
+        <w:t xml:space="preserve"> é inserida dentro das </w:t>
+      </w:r>
+      <w:proofErr w:type="spellStart"/>
+      <w:r>
+        <w:t>tags</w:t>
+      </w:r>
+      <w:proofErr w:type="spellEnd"/>
+      <w:r>
+        <w:t xml:space="preserve"> &lt;</w:t>
+      </w:r>
+      <w:proofErr w:type="spellStart"/>
+      <w:r>
+        <w:t>ol</w:t>
+      </w:r>
+      <w:proofErr w:type="spellEnd"/>
+      <w:r>
+        <w:t>&gt; e &lt;</w:t>
+      </w:r>
+      <w:proofErr w:type="spellStart"/>
+      <w:r>
+        <w:t>ul</w:t>
+      </w:r>
+      <w:proofErr w:type="spellEnd"/>
+      <w:r>
+        <w:t>&gt;.</w:t>
+      </w:r>
+    </w:p>
+    <w:p>
+      <w:r>
+        <w:t xml:space="preserve">A </w:t>
+      </w:r>
+      <w:proofErr w:type="spellStart"/>
+      <w:r>
+        <w:t>tag</w:t>
+      </w:r>
+      <w:proofErr w:type="spellEnd"/>
+      <w:r>
+        <w:t xml:space="preserve"> &lt;</w:t>
+      </w:r>
+      <w:proofErr w:type="spellStart"/>
+      <w:r>
+        <w:t>form</w:t>
+      </w:r>
+      <w:proofErr w:type="spellEnd"/>
+      <w:r>
+        <w:t>&gt; cria um formulário. Formulários são usados para receber e processar dados inseridos pelo usuário.</w:t>
+      </w:r>
+    </w:p>
+    <w:p>
+      <w:r>
+        <w:t xml:space="preserve">A </w:t>
+      </w:r>
+      <w:proofErr w:type="spellStart"/>
+      <w:r>
+        <w:t>tag</w:t>
+      </w:r>
+      <w:proofErr w:type="spellEnd"/>
+      <w:r>
+        <w:t xml:space="preserve"> &lt;input&gt; insere de campos d</w:t>
+      </w:r>
+      <w:r>
+        <w:t>entro</w:t>
+      </w:r>
+      <w:r>
+        <w:t xml:space="preserve"> formulário.</w:t>
+      </w:r>
+      <w:r>
+        <w:t xml:space="preserve"> Podem ser do tipo texto, número, </w:t>
+      </w:r>
+      <w:proofErr w:type="spellStart"/>
+      <w:r>
+        <w:t>email</w:t>
+      </w:r>
+      <w:proofErr w:type="spellEnd"/>
+      <w:r>
+        <w:t>, data, senha, botão e entre outros tipos.</w:t>
+      </w:r>
+    </w:p>
+    <w:p>
+      <w:r>
+        <w:t xml:space="preserve">A </w:t>
+      </w:r>
+      <w:proofErr w:type="spellStart"/>
+      <w:r>
+        <w:t>tag</w:t>
+      </w:r>
+      <w:proofErr w:type="spellEnd"/>
+      <w:r>
+        <w:t xml:space="preserve"> &lt;</w:t>
+      </w:r>
+      <w:proofErr w:type="spellStart"/>
+      <w:r>
+        <w:t>label</w:t>
+      </w:r>
+      <w:proofErr w:type="spellEnd"/>
+      <w:r>
+        <w:t>&gt; define um rótulo para o campo correspondente do formulário.</w:t>
+      </w:r>
+    </w:p>
     <w:p/>
     <w:p>
       <w:pPr>
@@ -2845,8 +4394,8 @@
     <w:p/>
     <w:p/>
     <w:sectPr>
-      <w:headerReference w:type="even" r:id="rId11"/>
-      <w:headerReference w:type="default" r:id="rId12"/>
+      <w:headerReference w:type="even" r:id="rId12"/>
+      <w:headerReference w:type="default" r:id="rId13"/>
       <w:endnotePr>
         <w:numFmt w:val="decimal"/>
       </w:endnotePr>
@@ -5185,7 +6734,6 @@
   <w:style w:type="character" w:default="1" w:styleId="Fontepargpadro">
     <w:name w:val="Default Paragraph Font"/>
     <w:uiPriority w:val="1"/>
-    <w:semiHidden/>
     <w:unhideWhenUsed/>
   </w:style>
   <w:style w:type="table" w:default="1" w:styleId="Tabelanormal">

</xml_diff>